<commit_message>
Updated GLM with master
</commit_message>
<xml_diff>
--- a/external/glm/doc/glm.docx
+++ b/external/glm/doc/glm.docx
@@ -91,7 +91,7 @@
         <w:jc w:val="center"/>
       </w:pPr>
       <w:r>
-        <w:t>Version 0.9.7</w:t>
+        <w:t>Version 0.9.8</w:t>
       </w:r>
     </w:p>
     <w:p>
@@ -99,13 +99,16 @@
         <w:jc w:val="center"/>
       </w:pPr>
       <w:r>
-        <w:t>1</w:t>
+        <w:t>31</w:t>
       </w:r>
       <w:r>
         <w:t xml:space="preserve"> </w:t>
       </w:r>
       <w:r>
-        <w:t>August 2015</w:t>
+        <w:t>June</w:t>
+      </w:r>
+      <w:r>
+        <w:t xml:space="preserve"> 2016</w:t>
       </w:r>
     </w:p>
     <w:p>
@@ -264,7 +267,13 @@
         <w:jc w:val="left"/>
       </w:pPr>
       <w:r>
-        <w:t>Copyright (c) 2005 - 2015 G-</w:t>
+        <w:t>Copyright (c) 2005 - 201</w:t>
+      </w:r>
+      <w:r>
+        <w:t>6</w:t>
+      </w:r>
+      <w:r>
+        <w:t xml:space="preserve"> G-</w:t>
       </w:r>
       <w:proofErr w:type="spellStart"/>
       <w:r>
@@ -454,7 +463,13 @@
         <w:jc w:val="left"/>
       </w:pPr>
       <w:r>
-        <w:t>Copyright (c) 2005 - 2015 G-</w:t>
+        <w:t>Copyright (c) 2005 - 201</w:t>
+      </w:r>
+      <w:r>
+        <w:t>6</w:t>
+      </w:r>
+      <w:r>
+        <w:t xml:space="preserve"> G-</w:t>
       </w:r>
       <w:proofErr w:type="spellStart"/>
       <w:r>
@@ -12798,15 +12813,10 @@
         <w:pStyle w:val="Paragraph"/>
       </w:pPr>
       <w:r>
-        <w:t>There is two known issues with this function.</w:t>
-      </w:r>
-    </w:p>
-    <w:p>
-      <w:pPr>
-        <w:pStyle w:val="Paragraph"/>
-      </w:pPr>
-      <w:r>
-        <w:t xml:space="preserve">First, it returns </w:t>
+        <w:t xml:space="preserve">This function </w:t>
+      </w:r>
+      <w:r>
+        <w:t xml:space="preserve">returns </w:t>
       </w:r>
       <w:proofErr w:type="gramStart"/>
       <w:r>
@@ -12825,7 +12835,13 @@
       </w:r>
       <w:proofErr w:type="spellEnd"/>
       <w:r>
-        <w:t xml:space="preserve"> however this function typically interacts with </w:t>
+        <w:t xml:space="preserve"> however this function typically interacts with</w:t>
+      </w:r>
+      <w:r>
+        <w:t xml:space="preserve"> STL</w:t>
+      </w:r>
+      <w:r>
+        <w:t xml:space="preserve"> </w:t>
       </w:r>
       <w:proofErr w:type="spellStart"/>
       <w:r>
@@ -12836,7 +12852,13 @@
       </w:r>
       <w:proofErr w:type="spellEnd"/>
       <w:r>
-        <w:t xml:space="preserve"> code. GLM provides </w:t>
+        <w:t xml:space="preserve"> </w:t>
+      </w:r>
+      <w:r>
+        <w:t xml:space="preserve">based </w:t>
+      </w:r>
+      <w:r>
+        <w:t xml:space="preserve">code. GLM provides </w:t>
       </w:r>
       <w:r>
         <w:rPr>
@@ -13131,39 +13153,84 @@
     </w:tbl>
     <w:p>
       <w:pPr>
+        <w:pStyle w:val="HeadingB"/>
+      </w:pPr>
+      <w:bookmarkStart w:id="16" w:name="_Toc426232657"/>
+      <w:bookmarkStart w:id="17" w:name="_GoBack"/>
+      <w:bookmarkEnd w:id="17"/>
+      <w:r>
+        <w:t>3.7. Disabling default constructor initialization</w:t>
+      </w:r>
+      <w:bookmarkEnd w:id="16"/>
+    </w:p>
+    <w:p>
+      <w:pPr>
         <w:pStyle w:val="Paragraph"/>
       </w:pPr>
       <w:r>
-        <w:t xml:space="preserve">Second, </w:t>
-      </w:r>
-      <w:proofErr w:type="gramStart"/>
-      <w:r>
-        <w:rPr>
-          <w:rStyle w:val="inline-codeChar"/>
-        </w:rPr>
-        <w:t>length</w:t>
-      </w:r>
-      <w:r>
-        <w:rPr>
-          <w:rStyle w:val="inline-codeChar"/>
-        </w:rPr>
-        <w:t>(</w:t>
-      </w:r>
-      <w:proofErr w:type="gramEnd"/>
-      <w:r>
-        <w:rPr>
-          <w:rStyle w:val="inline-codeChar"/>
-        </w:rPr>
-        <w:t>)</w:t>
-      </w:r>
-      <w:r>
-        <w:t xml:space="preserve"> is </w:t>
-      </w:r>
-      <w:r>
-        <w:t xml:space="preserve">a confusing function name that is used in two contexts </w:t>
+        <w:t>By default and following GLSL specifications</w:t>
+      </w:r>
+      <w:r>
+        <w:t xml:space="preserve">, vector and matrix default constructors initialize </w:t>
+      </w:r>
+      <w:r>
+        <w:t xml:space="preserve">the components to zero. This is a reliable </w:t>
       </w:r>
       <w:proofErr w:type="spellStart"/>
       <w:r>
+        <w:t>behavior</w:t>
+      </w:r>
+      <w:proofErr w:type="spellEnd"/>
+      <w:r>
+        <w:t xml:space="preserve"> but </w:t>
+      </w:r>
+      <w:r>
+        <w:t xml:space="preserve">initialization </w:t>
+      </w:r>
+      <w:r>
+        <w:t xml:space="preserve">has a cost and it’s not always necessary. This </w:t>
+      </w:r>
+      <w:proofErr w:type="spellStart"/>
+      <w:r>
+        <w:t>behavior</w:t>
+      </w:r>
+      <w:proofErr w:type="spellEnd"/>
+      <w:r>
+        <w:t xml:space="preserve"> can be disable at compilation time </w:t>
+      </w:r>
+      <w:r>
+        <w:lastRenderedPageBreak/>
+        <w:t xml:space="preserve">by define </w:t>
+      </w:r>
+      <w:r>
+        <w:rPr>
+          <w:rStyle w:val="inline-codeChar"/>
+        </w:rPr>
+        <w:t>GLM_FORCE_</w:t>
+      </w:r>
+      <w:r>
+        <w:rPr>
+          <w:rStyle w:val="inline-codeChar"/>
+        </w:rPr>
+        <w:t>NO_CTOR_INIT</w:t>
+      </w:r>
+      <w:r>
+        <w:rPr>
+          <w:rFonts w:ascii="Consolas" w:eastAsia="Consolas" w:hAnsi="Consolas" w:cs="Consolas"/>
+        </w:rPr>
+        <w:t xml:space="preserve"> </w:t>
+      </w:r>
+      <w:r>
+        <w:t xml:space="preserve">before any inclusion of </w:t>
+      </w:r>
+      <w:r>
+        <w:rPr>
+          <w:rStyle w:val="inline-codeChar"/>
+        </w:rPr>
+        <w:t>&lt;</w:t>
+      </w:r>
+      <w:proofErr w:type="spellStart"/>
+      <w:r>
         <w:rPr>
           <w:rStyle w:val="inline-codeChar"/>
         </w:rPr>
@@ -13174,188 +13241,29 @@
         <w:rPr>
           <w:rStyle w:val="inline-codeChar"/>
         </w:rPr>
-        <w:t>::length(*</w:t>
+        <w:t>/glm.hpp&gt;</w:t>
+      </w:r>
+      <w:r>
+        <w:t xml:space="preserve"> or other GLM include</w:t>
+      </w:r>
+      <w:r>
+        <w:t>.</w:t>
+      </w:r>
+    </w:p>
+    <w:p>
+      <w:pPr>
+        <w:pStyle w:val="Paragraph"/>
+      </w:pPr>
+      <w:r>
+        <w:t xml:space="preserve">GLM default </w:t>
       </w:r>
       <w:proofErr w:type="spellStart"/>
       <w:r>
-        <w:rPr>
-          <w:rStyle w:val="inline-codeChar"/>
-        </w:rPr>
-        <w:t>vec</w:t>
+        <w:t>behavior</w:t>
       </w:r>
       <w:proofErr w:type="spellEnd"/>
       <w:r>
-        <w:rPr>
-          <w:rStyle w:val="inline-codeChar"/>
-        </w:rPr>
-        <w:t xml:space="preserve">* </w:t>
-      </w:r>
-      <w:proofErr w:type="spellStart"/>
-      <w:r>
-        <w:rPr>
-          <w:rStyle w:val="inline-codeChar"/>
-        </w:rPr>
-        <w:t>const</w:t>
-      </w:r>
-      <w:proofErr w:type="spellEnd"/>
-      <w:r>
-        <w:rPr>
-          <w:rStyle w:val="inline-codeChar"/>
-        </w:rPr>
-        <w:t xml:space="preserve"> &amp; v)</w:t>
-      </w:r>
-      <w:r>
-        <w:t xml:space="preserve"> and </w:t>
-      </w:r>
-      <w:r>
-        <w:rPr>
-          <w:rStyle w:val="inline-codeChar"/>
-        </w:rPr>
-        <w:t>.length()</w:t>
-      </w:r>
-      <w:r>
-        <w:t>. Developers coming from different libraries</w:t>
-      </w:r>
-      <w:r>
-        <w:t xml:space="preserve"> may run into cases</w:t>
-      </w:r>
-      <w:r>
-        <w:t xml:space="preserve"> </w:t>
-      </w:r>
-      <w:r>
-        <w:t xml:space="preserve">where the </w:t>
-      </w:r>
-      <w:proofErr w:type="spellStart"/>
-      <w:r>
-        <w:rPr>
-          <w:rStyle w:val="inline-codeChar"/>
-        </w:rPr>
-        <w:t>glm</w:t>
-      </w:r>
-      <w:proofErr w:type="spellEnd"/>
-      <w:r>
-        <w:rPr>
-          <w:rStyle w:val="inline-codeChar"/>
-        </w:rPr>
-        <w:t>::</w:t>
-      </w:r>
-      <w:proofErr w:type="gramStart"/>
-      <w:r>
-        <w:rPr>
-          <w:rStyle w:val="inline-codeChar"/>
-        </w:rPr>
-        <w:t>length(</w:t>
-      </w:r>
-      <w:proofErr w:type="gramEnd"/>
-      <w:r>
-        <w:rPr>
-          <w:rStyle w:val="inline-codeChar"/>
-        </w:rPr>
-        <w:t>*</w:t>
-      </w:r>
-      <w:proofErr w:type="spellStart"/>
-      <w:r>
-        <w:rPr>
-          <w:rStyle w:val="inline-codeChar"/>
-        </w:rPr>
-        <w:t>vec</w:t>
-      </w:r>
-      <w:proofErr w:type="spellEnd"/>
-      <w:r>
-        <w:rPr>
-          <w:rStyle w:val="inline-codeChar"/>
-        </w:rPr>
-        <w:t xml:space="preserve">* </w:t>
-      </w:r>
-      <w:proofErr w:type="spellStart"/>
-      <w:r>
-        <w:rPr>
-          <w:rStyle w:val="inline-codeChar"/>
-        </w:rPr>
-        <w:t>const</w:t>
-      </w:r>
-      <w:proofErr w:type="spellEnd"/>
-      <w:r>
-        <w:rPr>
-          <w:rStyle w:val="inline-codeChar"/>
-        </w:rPr>
-        <w:t xml:space="preserve"> &amp; v</w:t>
-      </w:r>
-      <w:r>
-        <w:rPr>
-          <w:rStyle w:val="inline-codeChar"/>
-        </w:rPr>
-        <w:t>)</w:t>
-      </w:r>
-      <w:r>
-        <w:t xml:space="preserve"> equivalent function </w:t>
-      </w:r>
-      <w:r>
-        <w:t>is</w:t>
-      </w:r>
-      <w:r>
-        <w:t xml:space="preserve"> a member function. </w:t>
-      </w:r>
-      <w:r>
-        <w:t xml:space="preserve">GLM provides the define </w:t>
-      </w:r>
-      <w:r>
-        <w:rPr>
-          <w:rStyle w:val="inline-codeChar"/>
-        </w:rPr>
-        <w:t>GLM_FORCE_SIZE_FUNC</w:t>
-      </w:r>
-      <w:r>
-        <w:t xml:space="preserve"> to rename the </w:t>
-      </w:r>
-      <w:r>
-        <w:rPr>
-          <w:rStyle w:val="inline-codeChar"/>
-        </w:rPr>
-        <w:t>.</w:t>
-      </w:r>
-      <w:proofErr w:type="gramStart"/>
-      <w:r>
-        <w:rPr>
-          <w:rStyle w:val="inline-codeChar"/>
-        </w:rPr>
-        <w:t>length(</w:t>
-      </w:r>
-      <w:proofErr w:type="gramEnd"/>
-      <w:r>
-        <w:rPr>
-          <w:rStyle w:val="inline-codeChar"/>
-        </w:rPr>
-        <w:t>)</w:t>
-      </w:r>
-      <w:r>
-        <w:t xml:space="preserve"> function  into </w:t>
-      </w:r>
-      <w:r>
-        <w:rPr>
-          <w:rStyle w:val="inline-codeChar"/>
-        </w:rPr>
-        <w:t>.size()</w:t>
-      </w:r>
-      <w:r>
-        <w:t xml:space="preserve"> to </w:t>
-      </w:r>
-      <w:proofErr w:type="spellStart"/>
-      <w:r>
-        <w:t>wor</w:t>
-      </w:r>
-      <w:r>
-        <w:t>k</w:t>
-      </w:r>
-      <w:r>
-        <w:t>around</w:t>
-      </w:r>
-      <w:proofErr w:type="spellEnd"/>
-      <w:r>
-        <w:t xml:space="preserve"> this issue</w:t>
-      </w:r>
-      <w:r>
-        <w:t>.</w:t>
+        <w:t>:</w:t>
       </w:r>
     </w:p>
     <w:tbl>
@@ -13387,12 +13295,24 @@
               <w:rPr>
                 <w:color w:val="0000FF"/>
               </w:rPr>
-              <w:lastRenderedPageBreak/>
-              <w:t xml:space="preserve">#define </w:t>
-            </w:r>
-            <w:r>
-              <w:t xml:space="preserve">GLM_FORCE_SIZE_FUNC </w:t>
-            </w:r>
+              <w:t xml:space="preserve">#include </w:t>
+            </w:r>
+            <w:r>
+              <w:t>&lt;</w:t>
+            </w:r>
+            <w:proofErr w:type="spellStart"/>
+            <w:r>
+              <w:t>glm</w:t>
+            </w:r>
+            <w:proofErr w:type="spellEnd"/>
+            <w:r>
+              <w:t>/glm.hpp&gt;</w:t>
+            </w:r>
+          </w:p>
+          <w:p>
+            <w:pPr>
+              <w:pStyle w:val="inline-code"/>
+            </w:pPr>
           </w:p>
           <w:p>
             <w:pPr>
@@ -13402,99 +13322,48 @@
               <w:rPr>
                 <w:color w:val="0000FF"/>
               </w:rPr>
-              <w:t xml:space="preserve">#include </w:t>
-            </w:r>
-            <w:r>
-              <w:t>&lt;</w:t>
-            </w:r>
-            <w:proofErr w:type="spellStart"/>
-            <w:r>
+              <w:t>void</w:t>
+            </w:r>
+            <w:r>
+              <w:t xml:space="preserve"> foo()</w:t>
+            </w:r>
+          </w:p>
+          <w:p>
+            <w:pPr>
+              <w:pStyle w:val="inline-code"/>
+            </w:pPr>
+            <w:r>
+              <w:t>{</w:t>
+            </w:r>
+          </w:p>
+          <w:p>
+            <w:pPr>
+              <w:pStyle w:val="inline-code"/>
+              <w:ind w:left="720"/>
+              <w:rPr>
+                <w:lang w:val="en-US"/>
+              </w:rPr>
+            </w:pPr>
+            <w:proofErr w:type="spellStart"/>
+            <w:r>
+              <w:rPr>
+                <w:lang w:val="en-US"/>
+              </w:rPr>
               <w:t>glm</w:t>
             </w:r>
             <w:proofErr w:type="spellEnd"/>
             <w:r>
-              <w:t>/glm.hpp&gt;</w:t>
-            </w:r>
-          </w:p>
-          <w:p>
-            <w:pPr>
-              <w:pStyle w:val="inline-code"/>
-            </w:pPr>
-          </w:p>
-          <w:p>
-            <w:pPr>
-              <w:pStyle w:val="inline-code"/>
-            </w:pPr>
-            <w:r>
-              <w:rPr>
-                <w:color w:val="0000FF"/>
-              </w:rPr>
-              <w:t>void</w:t>
-            </w:r>
-            <w:r>
-              <w:t xml:space="preserve"> foo(</w:t>
-            </w:r>
-            <w:r>
-              <w:rPr>
-                <w:color w:val="FF8000"/>
-              </w:rPr>
-              <w:t xml:space="preserve">vec4 </w:t>
-            </w:r>
-            <w:proofErr w:type="spellStart"/>
-            <w:r>
-              <w:rPr>
-                <w:color w:val="0000FF"/>
-                <w:szCs w:val="18"/>
-              </w:rPr>
-              <w:t>const</w:t>
-            </w:r>
-            <w:proofErr w:type="spellEnd"/>
-            <w:r>
-              <w:rPr>
-                <w:szCs w:val="18"/>
-              </w:rPr>
-              <w:t xml:space="preserve"> </w:t>
-            </w:r>
-            <w:r>
-              <w:t>&amp; v)</w:t>
-            </w:r>
-          </w:p>
-          <w:p>
-            <w:pPr>
-              <w:pStyle w:val="inline-code"/>
-            </w:pPr>
-            <w:r>
-              <w:t>{</w:t>
-            </w:r>
-          </w:p>
-          <w:p>
-            <w:pPr>
-              <w:pStyle w:val="inline-code"/>
-              <w:ind w:left="720"/>
-            </w:pPr>
-            <w:proofErr w:type="spellStart"/>
-            <w:r>
-              <w:t>glm</w:t>
-            </w:r>
-            <w:proofErr w:type="spellEnd"/>
-            <w:r>
-              <w:t>::</w:t>
-            </w:r>
-            <w:proofErr w:type="spellStart"/>
-            <w:r>
-              <w:t>size_t</w:t>
-            </w:r>
-            <w:proofErr w:type="spellEnd"/>
-            <w:r>
-              <w:t xml:space="preserve"> Size = </w:t>
-            </w:r>
-            <w:proofErr w:type="spellStart"/>
-            <w:r>
-              <w:t>v.size</w:t>
-            </w:r>
-            <w:proofErr w:type="spellEnd"/>
-            <w:r>
-              <w:t>();</w:t>
+              <w:rPr>
+                <w:lang w:val="en-US"/>
+              </w:rPr>
+              <w:t xml:space="preserve">::vec4 v; </w:t>
+            </w:r>
+            <w:r>
+              <w:rPr>
+                <w:color w:val="00A000"/>
+                <w:lang w:val="en-US"/>
+              </w:rPr>
+              <w:t>// v is (0.0f, 0.0f, 0.0f, 0.0f)</w:t>
             </w:r>
           </w:p>
           <w:p>
@@ -13519,26 +13388,10 @@
     </w:tbl>
     <w:p>
       <w:pPr>
-        <w:pStyle w:val="HeadingB"/>
-      </w:pPr>
-      <w:bookmarkStart w:id="16" w:name="_Toc426232657"/>
-      <w:r>
-        <w:t>3.7. Disabling default constructor initialization</w:t>
-      </w:r>
-      <w:bookmarkEnd w:id="16"/>
-    </w:p>
-    <w:p>
-      <w:pPr>
         <w:pStyle w:val="Paragraph"/>
       </w:pPr>
       <w:r>
-        <w:t>By default and following GLSL specifications</w:t>
-      </w:r>
-      <w:r>
-        <w:t xml:space="preserve">, vector and matrix default constructors initialize </w:t>
-      </w:r>
-      <w:r>
-        <w:t xml:space="preserve">the components to zero. This is a reliable </w:t>
+        <w:t xml:space="preserve">GLM </w:t>
       </w:r>
       <w:proofErr w:type="spellStart"/>
       <w:r>
@@ -13546,21 +13399,7 @@
       </w:r>
       <w:proofErr w:type="spellEnd"/>
       <w:r>
-        <w:t xml:space="preserve"> but </w:t>
-      </w:r>
-      <w:r>
-        <w:t xml:space="preserve">initialization </w:t>
-      </w:r>
-      <w:r>
-        <w:t xml:space="preserve">has a cost and it’s not always necessary. This </w:t>
-      </w:r>
-      <w:proofErr w:type="spellStart"/>
-      <w:r>
-        <w:t>behavior</w:t>
-      </w:r>
-      <w:proofErr w:type="spellEnd"/>
-      <w:r>
-        <w:t xml:space="preserve"> can be disable at compilation time by define </w:t>
+        <w:t xml:space="preserve"> using </w:t>
       </w:r>
       <w:r>
         <w:rPr>
@@ -13574,54 +13413,6 @@
         </w:rPr>
         <w:t>NO_CTOR_INIT</w:t>
       </w:r>
-      <w:r>
-        <w:rPr>
-          <w:rFonts w:ascii="Consolas" w:eastAsia="Consolas" w:hAnsi="Consolas" w:cs="Consolas"/>
-        </w:rPr>
-        <w:t xml:space="preserve"> </w:t>
-      </w:r>
-      <w:r>
-        <w:t xml:space="preserve">before any inclusion of </w:t>
-      </w:r>
-      <w:r>
-        <w:rPr>
-          <w:rStyle w:val="inline-codeChar"/>
-        </w:rPr>
-        <w:t>&lt;</w:t>
-      </w:r>
-      <w:proofErr w:type="spellStart"/>
-      <w:r>
-        <w:rPr>
-          <w:rStyle w:val="inline-codeChar"/>
-        </w:rPr>
-        <w:t>glm</w:t>
-      </w:r>
-      <w:proofErr w:type="spellEnd"/>
-      <w:r>
-        <w:rPr>
-          <w:rStyle w:val="inline-codeChar"/>
-        </w:rPr>
-        <w:t>/glm.hpp&gt;</w:t>
-      </w:r>
-      <w:r>
-        <w:t xml:space="preserve"> or other GLM include</w:t>
-      </w:r>
-      <w:r>
-        <w:t>.</w:t>
-      </w:r>
-    </w:p>
-    <w:p>
-      <w:pPr>
-        <w:pStyle w:val="Paragraph"/>
-      </w:pPr>
-      <w:r>
-        <w:t xml:space="preserve">GLM default </w:t>
-      </w:r>
-      <w:proofErr w:type="spellStart"/>
-      <w:r>
-        <w:t>behavior</w:t>
-      </w:r>
-      <w:proofErr w:type="spellEnd"/>
       <w:r>
         <w:t>:</w:t>
       </w:r>
@@ -13655,6 +13446,20 @@
               <w:rPr>
                 <w:color w:val="0000FF"/>
               </w:rPr>
+              <w:t xml:space="preserve">#define </w:t>
+            </w:r>
+            <w:r>
+              <w:t xml:space="preserve">GLM_FORCE_NO_CTOR_INIT </w:t>
+            </w:r>
+          </w:p>
+          <w:p>
+            <w:pPr>
+              <w:pStyle w:val="inline-code"/>
+            </w:pPr>
+            <w:r>
+              <w:rPr>
+                <w:color w:val="0000FF"/>
+              </w:rPr>
               <w:t xml:space="preserve">#include </w:t>
             </w:r>
             <w:r>
@@ -13700,30 +13505,20 @@
             <w:pPr>
               <w:pStyle w:val="inline-code"/>
               <w:ind w:left="720"/>
-              <w:rPr>
-                <w:lang w:val="en-US"/>
-              </w:rPr>
-            </w:pPr>
-            <w:proofErr w:type="spellStart"/>
-            <w:r>
-              <w:rPr>
-                <w:lang w:val="en-US"/>
-              </w:rPr>
+            </w:pPr>
+            <w:proofErr w:type="spellStart"/>
+            <w:r>
               <w:t>glm</w:t>
             </w:r>
             <w:proofErr w:type="spellEnd"/>
             <w:r>
-              <w:rPr>
-                <w:lang w:val="en-US"/>
-              </w:rPr>
               <w:t xml:space="preserve">::vec4 v; </w:t>
             </w:r>
             <w:r>
               <w:rPr>
                 <w:color w:val="00A000"/>
-                <w:lang w:val="en-US"/>
-              </w:rPr>
-              <w:t>// v is (0.0f, 0.0f, 0.0f, 0.0f)</w:t>
+              </w:rPr>
+              <w:t>// v is fill with garbage</w:t>
             </w:r>
           </w:p>
           <w:p>
@@ -13751,30 +13546,13 @@
         <w:pStyle w:val="Paragraph"/>
       </w:pPr>
       <w:r>
-        <w:t xml:space="preserve">GLM </w:t>
-      </w:r>
-      <w:proofErr w:type="spellStart"/>
-      <w:r>
-        <w:t>behavior</w:t>
-      </w:r>
-      <w:proofErr w:type="spellEnd"/>
-      <w:r>
-        <w:t xml:space="preserve"> using </w:t>
-      </w:r>
-      <w:r>
-        <w:rPr>
-          <w:rStyle w:val="inline-codeChar"/>
-        </w:rPr>
-        <w:t>GLM_FORCE_</w:t>
-      </w:r>
-      <w:r>
-        <w:rPr>
-          <w:rStyle w:val="inline-codeChar"/>
-        </w:rPr>
-        <w:t>NO_CTOR_INIT</w:t>
-      </w:r>
-      <w:r>
-        <w:t>:</w:t>
+        <w:t xml:space="preserve">Alternatively, GLM </w:t>
+      </w:r>
+      <w:r>
+        <w:t>allows to expli</w:t>
+      </w:r>
+      <w:r>
+        <w:t>citly not initialize a variable:</w:t>
       </w:r>
     </w:p>
     <w:tbl>
@@ -13806,11 +13584,24 @@
               <w:rPr>
                 <w:color w:val="0000FF"/>
               </w:rPr>
-              <w:t xml:space="preserve">#define </w:t>
-            </w:r>
-            <w:r>
-              <w:t xml:space="preserve">GLM_FORCE_NO_CTOR_INIT </w:t>
-            </w:r>
+              <w:t xml:space="preserve">#include </w:t>
+            </w:r>
+            <w:r>
+              <w:t>&lt;</w:t>
+            </w:r>
+            <w:proofErr w:type="spellStart"/>
+            <w:r>
+              <w:t>glm</w:t>
+            </w:r>
+            <w:proofErr w:type="spellEnd"/>
+            <w:r>
+              <w:t>/glm.hpp&gt;</w:t>
+            </w:r>
+          </w:p>
+          <w:p>
+            <w:pPr>
+              <w:pStyle w:val="inline-code"/>
+            </w:pPr>
           </w:p>
           <w:p>
             <w:pPr>
@@ -13820,65 +13611,51 @@
               <w:rPr>
                 <w:color w:val="0000FF"/>
               </w:rPr>
-              <w:t xml:space="preserve">#include </w:t>
-            </w:r>
-            <w:r>
-              <w:t>&lt;</w:t>
-            </w:r>
+              <w:t>void</w:t>
+            </w:r>
+            <w:r>
+              <w:t xml:space="preserve"> foo()</w:t>
+            </w:r>
+          </w:p>
+          <w:p>
+            <w:pPr>
+              <w:pStyle w:val="inline-code"/>
+            </w:pPr>
+            <w:r>
+              <w:t>{</w:t>
+            </w:r>
+          </w:p>
+          <w:p>
+            <w:pPr>
+              <w:pStyle w:val="inline-code"/>
+              <w:ind w:left="720"/>
+            </w:pPr>
             <w:proofErr w:type="spellStart"/>
             <w:r>
               <w:t>glm</w:t>
             </w:r>
             <w:proofErr w:type="spellEnd"/>
             <w:r>
-              <w:t>/glm.hpp&gt;</w:t>
-            </w:r>
-          </w:p>
-          <w:p>
-            <w:pPr>
-              <w:pStyle w:val="inline-code"/>
-            </w:pPr>
-          </w:p>
-          <w:p>
-            <w:pPr>
-              <w:pStyle w:val="inline-code"/>
-            </w:pPr>
-            <w:r>
-              <w:rPr>
-                <w:color w:val="0000FF"/>
-              </w:rPr>
-              <w:t>void</w:t>
-            </w:r>
-            <w:r>
-              <w:t xml:space="preserve"> foo()</w:t>
-            </w:r>
-          </w:p>
-          <w:p>
-            <w:pPr>
-              <w:pStyle w:val="inline-code"/>
-            </w:pPr>
-            <w:r>
-              <w:t>{</w:t>
-            </w:r>
-          </w:p>
-          <w:p>
-            <w:pPr>
-              <w:pStyle w:val="inline-code"/>
-              <w:ind w:left="720"/>
-            </w:pPr>
+              <w:t>::vec4 v</w:t>
+            </w:r>
+            <w:r>
+              <w:t>(</w:t>
+            </w:r>
             <w:proofErr w:type="spellStart"/>
             <w:r>
               <w:t>glm</w:t>
             </w:r>
             <w:proofErr w:type="spellEnd"/>
             <w:r>
-              <w:t xml:space="preserve">::vec4 v; </w:t>
-            </w:r>
-            <w:r>
-              <w:rPr>
-                <w:color w:val="00A000"/>
-              </w:rPr>
-              <w:t>// v is fill with garbage</w:t>
+              <w:t>::</w:t>
+            </w:r>
+            <w:proofErr w:type="spellStart"/>
+            <w:r>
+              <w:t>uninitialize</w:t>
+            </w:r>
+            <w:proofErr w:type="spellEnd"/>
+            <w:r>
+              <w:t>);</w:t>
             </w:r>
           </w:p>
           <w:p>
@@ -13903,16 +13680,70 @@
     </w:tbl>
     <w:p>
       <w:pPr>
+        <w:pStyle w:val="HeadingB"/>
+      </w:pPr>
+      <w:bookmarkStart w:id="18" w:name="_Toc426232658"/>
+      <w:r>
+        <w:t>3.8. Require explicit conversions</w:t>
+      </w:r>
+      <w:bookmarkEnd w:id="18"/>
+    </w:p>
+    <w:p>
+      <w:pPr>
         <w:pStyle w:val="Paragraph"/>
       </w:pPr>
       <w:r>
-        <w:t xml:space="preserve">Alternatively, GLM </w:t>
-      </w:r>
-      <w:r>
-        <w:t>allows to expli</w:t>
-      </w:r>
-      <w:r>
-        <w:t>citly not initialize a variable:</w:t>
+        <w:t xml:space="preserve">GLSL supports implicit conversions of vector and matrix types. For example, an </w:t>
+      </w:r>
+      <w:r>
+        <w:rPr>
+          <w:rStyle w:val="inline-codeChar"/>
+        </w:rPr>
+        <w:t>ivec4</w:t>
+      </w:r>
+      <w:r>
+        <w:t xml:space="preserve"> can be implicitly converted into </w:t>
+      </w:r>
+      <w:r>
+        <w:rPr>
+          <w:rStyle w:val="inline-codeChar"/>
+        </w:rPr>
+        <w:t>vec4</w:t>
+      </w:r>
+      <w:r>
+        <w:t xml:space="preserve">. </w:t>
+      </w:r>
+    </w:p>
+    <w:p>
+      <w:pPr>
+        <w:pStyle w:val="Paragraph"/>
+      </w:pPr>
+      <w:r>
+        <w:t xml:space="preserve">Often, this behaviour is not desirable but following the spirit of the library, this </w:t>
+      </w:r>
+      <w:proofErr w:type="spellStart"/>
+      <w:r>
+        <w:t>behavior</w:t>
+      </w:r>
+      <w:proofErr w:type="spellEnd"/>
+      <w:r>
+        <w:t xml:space="preserve"> is supported in GLM. However, GLM 0.9.6 introduced the define </w:t>
+      </w:r>
+      <w:r>
+        <w:rPr>
+          <w:rFonts w:ascii="Consolas" w:eastAsiaTheme="minorEastAsia" w:hAnsi="Consolas" w:cs="Consolas"/>
+          <w:sz w:val="19"/>
+          <w:szCs w:val="19"/>
+          <w:highlight w:val="white"/>
+          <w:lang w:val="en-US"/>
+        </w:rPr>
+        <w:t>GLM_FORCE_EXPLICIT_CTOR</w:t>
+      </w:r>
+      <w:r>
+        <w:t xml:space="preserve"> to </w:t>
+      </w:r>
+      <w:r>
+        <w:t>require explicit conversion for GLM types.</w:t>
       </w:r>
     </w:p>
     <w:tbl>
@@ -13989,33 +13820,137 @@
             <w:pPr>
               <w:pStyle w:val="inline-code"/>
               <w:ind w:left="720"/>
-            </w:pPr>
-            <w:proofErr w:type="spellStart"/>
+              <w:jc w:val="left"/>
+            </w:pPr>
+            <w:proofErr w:type="spellStart"/>
+            <w:proofErr w:type="gramStart"/>
             <w:r>
               <w:t>glm</w:t>
             </w:r>
             <w:proofErr w:type="spellEnd"/>
             <w:r>
-              <w:t>::vec4 v</w:t>
-            </w:r>
-            <w:r>
-              <w:t>(</w:t>
-            </w:r>
-            <w:proofErr w:type="spellStart"/>
-            <w:r>
+              <w:t>::</w:t>
+            </w:r>
+            <w:r>
+              <w:t>i</w:t>
+            </w:r>
+            <w:r>
+              <w:t>vec4</w:t>
+            </w:r>
+            <w:proofErr w:type="gramEnd"/>
+            <w:r>
+              <w:t xml:space="preserve"> a;</w:t>
+            </w:r>
+            <w:r>
+              <w:br/>
+              <w:t>…</w:t>
+            </w:r>
+          </w:p>
+          <w:p>
+            <w:pPr>
+              <w:pStyle w:val="inline-code"/>
+              <w:ind w:left="720"/>
+              <w:jc w:val="left"/>
+              <w:rPr>
+                <w:color w:val="00A000"/>
+                <w:lang w:val="fr-FR"/>
+              </w:rPr>
+            </w:pPr>
+            <w:proofErr w:type="spellStart"/>
+            <w:r>
+              <w:rPr>
+                <w:lang w:val="fr-FR"/>
+              </w:rPr>
               <w:t>glm</w:t>
             </w:r>
             <w:proofErr w:type="spellEnd"/>
-            <w:r>
-              <w:t>::</w:t>
-            </w:r>
-            <w:proofErr w:type="spellStart"/>
-            <w:r>
-              <w:t>uninitialize</w:t>
-            </w:r>
-            <w:proofErr w:type="spellEnd"/>
-            <w:r>
-              <w:t>);</w:t>
+            <w:proofErr w:type="gramStart"/>
+            <w:r>
+              <w:rPr>
+                <w:lang w:val="fr-FR"/>
+              </w:rPr>
+              <w:t>::vec4</w:t>
+            </w:r>
+            <w:proofErr w:type="gramEnd"/>
+            <w:r>
+              <w:rPr>
+                <w:lang w:val="fr-FR"/>
+              </w:rPr>
+              <w:t xml:space="preserve"> b(a);</w:t>
+            </w:r>
+            <w:r>
+              <w:rPr>
+                <w:lang w:val="fr-FR"/>
+              </w:rPr>
+              <w:t xml:space="preserve"> </w:t>
+            </w:r>
+            <w:r>
+              <w:rPr>
+                <w:color w:val="00A000"/>
+                <w:lang w:val="fr-FR"/>
+              </w:rPr>
+              <w:t>// Explicit conversion, OK</w:t>
+            </w:r>
+            <w:r>
+              <w:rPr>
+                <w:lang w:val="fr-FR"/>
+              </w:rPr>
+              <w:br/>
+            </w:r>
+            <w:proofErr w:type="spellStart"/>
+            <w:r>
+              <w:rPr>
+                <w:lang w:val="fr-FR"/>
+              </w:rPr>
+              <w:t>glm</w:t>
+            </w:r>
+            <w:proofErr w:type="spellEnd"/>
+            <w:r>
+              <w:rPr>
+                <w:lang w:val="fr-FR"/>
+              </w:rPr>
+              <w:t xml:space="preserve">::vec4 </w:t>
+            </w:r>
+            <w:r>
+              <w:rPr>
+                <w:lang w:val="fr-FR"/>
+              </w:rPr>
+              <w:t xml:space="preserve">c = </w:t>
+            </w:r>
+            <w:r>
+              <w:rPr>
+                <w:lang w:val="fr-FR"/>
+              </w:rPr>
+              <w:t>a;</w:t>
+            </w:r>
+            <w:r>
+              <w:rPr>
+                <w:lang w:val="fr-FR"/>
+              </w:rPr>
+              <w:t xml:space="preserve"> </w:t>
+            </w:r>
+            <w:r>
+              <w:rPr>
+                <w:color w:val="00A000"/>
+                <w:lang w:val="fr-FR"/>
+              </w:rPr>
+              <w:t xml:space="preserve">// </w:t>
+            </w:r>
+            <w:proofErr w:type="spellStart"/>
+            <w:r>
+              <w:rPr>
+                <w:color w:val="00A000"/>
+                <w:lang w:val="fr-FR"/>
+              </w:rPr>
+              <w:t>Implicit</w:t>
+            </w:r>
+            <w:proofErr w:type="spellEnd"/>
+            <w:r>
+              <w:rPr>
+                <w:color w:val="00A000"/>
+                <w:lang w:val="fr-FR"/>
+              </w:rPr>
+              <w:t xml:space="preserve"> conversion, OK</w:t>
             </w:r>
           </w:p>
           <w:p>
@@ -14040,54 +13975,16 @@
     </w:tbl>
     <w:p>
       <w:pPr>
-        <w:pStyle w:val="HeadingB"/>
-      </w:pPr>
-      <w:bookmarkStart w:id="17" w:name="_Toc426232658"/>
-      <w:r>
-        <w:t>3.8. Require explicit conversions</w:t>
-      </w:r>
-      <w:bookmarkEnd w:id="17"/>
-    </w:p>
-    <w:p>
-      <w:pPr>
         <w:pStyle w:val="Paragraph"/>
-      </w:pPr>
-      <w:r>
-        <w:t xml:space="preserve">GLSL supports implicit conversions of vector and matrix types. For example, an </w:t>
-      </w:r>
-      <w:r>
-        <w:rPr>
-          <w:rStyle w:val="inline-codeChar"/>
-        </w:rPr>
-        <w:t>ivec4</w:t>
-      </w:r>
-      <w:r>
-        <w:t xml:space="preserve"> can be implicitly converted into </w:t>
-      </w:r>
-      <w:r>
-        <w:rPr>
-          <w:rStyle w:val="inline-codeChar"/>
-        </w:rPr>
-        <w:t>vec4</w:t>
-      </w:r>
-      <w:r>
-        <w:t xml:space="preserve">. </w:t>
-      </w:r>
-    </w:p>
-    <w:p>
-      <w:pPr>
-        <w:pStyle w:val="Paragraph"/>
-      </w:pPr>
-      <w:r>
-        <w:t xml:space="preserve">Often, this behaviour is not desirable but following the spirit of the library, this </w:t>
-      </w:r>
-      <w:proofErr w:type="spellStart"/>
-      <w:r>
-        <w:t>behavior</w:t>
-      </w:r>
-      <w:proofErr w:type="spellEnd"/>
-      <w:r>
-        <w:t xml:space="preserve"> is supported in GLM. However, GLM 0.9.6 introduced the define </w:t>
+        <w:rPr>
+          <w:lang w:val="en-US"/>
+        </w:rPr>
+      </w:pPr>
+      <w:r>
+        <w:rPr>
+          <w:lang w:val="en-US"/>
+        </w:rPr>
+        <w:t xml:space="preserve">With </w:t>
       </w:r>
       <w:r>
         <w:rPr>
@@ -14100,10 +13997,16 @@
         <w:t>GLM_FORCE_EXPLICIT_CTOR</w:t>
       </w:r>
       <w:r>
-        <w:t xml:space="preserve"> to </w:t>
-      </w:r>
-      <w:r>
-        <w:t>require explicit conversion for GLM types.</w:t>
+        <w:rPr>
+          <w:rFonts w:ascii="Consolas" w:eastAsiaTheme="minorEastAsia" w:hAnsi="Consolas" w:cs="Consolas"/>
+          <w:sz w:val="19"/>
+          <w:szCs w:val="19"/>
+          <w:lang w:val="en-US"/>
+        </w:rPr>
+        <w:t xml:space="preserve"> defined</w:t>
+      </w:r>
+      <w:r>
+        <w:t>, implicit conversions are not allowed:</w:t>
       </w:r>
     </w:p>
     <w:tbl>
@@ -14130,39 +14033,56 @@
           <w:p>
             <w:pPr>
               <w:pStyle w:val="inline-code"/>
-            </w:pPr>
-            <w:r>
               <w:rPr>
                 <w:color w:val="0000FF"/>
               </w:rPr>
+            </w:pPr>
+            <w:r>
+              <w:rPr>
+                <w:color w:val="0000FF"/>
+              </w:rPr>
+              <w:t xml:space="preserve">#define </w:t>
+            </w:r>
+            <w:r>
+              <w:t>GLM_FORCE_EXPLICIT_CTOR</w:t>
+            </w:r>
+          </w:p>
+          <w:p>
+            <w:pPr>
+              <w:pStyle w:val="inline-code"/>
+            </w:pPr>
+            <w:r>
+              <w:rPr>
+                <w:color w:val="0000FF"/>
+              </w:rPr>
+              <w:t xml:space="preserve">#include </w:t>
+            </w:r>
+            <w:r>
+              <w:t>&lt;</w:t>
+            </w:r>
+            <w:proofErr w:type="spellStart"/>
+            <w:r>
+              <w:t>glm</w:t>
+            </w:r>
+            <w:proofErr w:type="spellEnd"/>
+            <w:r>
+              <w:t>/glm.hpp&gt;</w:t>
+            </w:r>
+          </w:p>
+          <w:p>
+            <w:pPr>
+              <w:pStyle w:val="inline-code"/>
+            </w:pPr>
+          </w:p>
+          <w:p>
+            <w:pPr>
+              <w:pStyle w:val="inline-code"/>
+            </w:pPr>
+            <w:r>
+              <w:rPr>
+                <w:color w:val="0000FF"/>
+              </w:rPr>
               <w:lastRenderedPageBreak/>
-              <w:t xml:space="preserve">#include </w:t>
-            </w:r>
-            <w:r>
-              <w:t>&lt;</w:t>
-            </w:r>
-            <w:proofErr w:type="spellStart"/>
-            <w:r>
-              <w:t>glm</w:t>
-            </w:r>
-            <w:proofErr w:type="spellEnd"/>
-            <w:r>
-              <w:t>/glm.hpp&gt;</w:t>
-            </w:r>
-          </w:p>
-          <w:p>
-            <w:pPr>
-              <w:pStyle w:val="inline-code"/>
-            </w:pPr>
-          </w:p>
-          <w:p>
-            <w:pPr>
-              <w:pStyle w:val="inline-code"/>
-            </w:pPr>
-            <w:r>
-              <w:rPr>
-                <w:color w:val="0000FF"/>
-              </w:rPr>
               <w:t>void</w:t>
             </w:r>
             <w:r>
@@ -14311,7 +14231,7 @@
                 <w:color w:val="00A000"/>
                 <w:lang w:val="fr-FR"/>
               </w:rPr>
-              <w:t xml:space="preserve"> conversion, OK</w:t>
+              <w:t xml:space="preserve"> conversion, ERROR</w:t>
             </w:r>
           </w:p>
           <w:p>
@@ -14338,36 +14258,67 @@
       <w:pPr>
         <w:pStyle w:val="Paragraph"/>
         <w:rPr>
-          <w:lang w:val="en-US"/>
-        </w:rPr>
-      </w:pPr>
-      <w:r>
-        <w:rPr>
-          <w:lang w:val="en-US"/>
-        </w:rPr>
-        <w:t xml:space="preserve">With </w:t>
-      </w:r>
-      <w:r>
-        <w:rPr>
-          <w:rFonts w:ascii="Consolas" w:eastAsiaTheme="minorEastAsia" w:hAnsi="Consolas" w:cs="Consolas"/>
-          <w:sz w:val="19"/>
-          <w:szCs w:val="19"/>
-          <w:highlight w:val="white"/>
-          <w:lang w:val="en-US"/>
-        </w:rPr>
-        <w:t>GLM_FORCE_EXPLICIT_CTOR</w:t>
-      </w:r>
-      <w:r>
-        <w:rPr>
-          <w:rFonts w:ascii="Consolas" w:eastAsiaTheme="minorEastAsia" w:hAnsi="Consolas" w:cs="Consolas"/>
-          <w:sz w:val="19"/>
-          <w:szCs w:val="19"/>
-          <w:lang w:val="en-US"/>
-        </w:rPr>
-        <w:t xml:space="preserve"> defined</w:t>
-      </w:r>
-      <w:r>
-        <w:t>, implicit conversions are not allowed:</w:t>
+          <w:rFonts w:asciiTheme="majorHAnsi" w:eastAsia="Arial" w:hAnsiTheme="majorHAnsi" w:cs="Arial"/>
+          <w:b/>
+          <w:color w:val="E36C0A" w:themeColor="accent6" w:themeShade="BF"/>
+          <w:sz w:val="48"/>
+        </w:rPr>
+      </w:pPr>
+      <w:r>
+        <w:lastRenderedPageBreak/>
+        <w:br w:type="page"/>
+      </w:r>
+    </w:p>
+    <w:p>
+      <w:pPr>
+        <w:pStyle w:val="HeadingA"/>
+      </w:pPr>
+      <w:bookmarkStart w:id="19" w:name="_Toc426232659"/>
+      <w:r>
+        <w:lastRenderedPageBreak/>
+        <w:t>4</w:t>
+      </w:r>
+      <w:r>
+        <w:t xml:space="preserve">. </w:t>
+      </w:r>
+      <w:r>
+        <w:t>Stable e</w:t>
+      </w:r>
+      <w:r>
+        <w:t>xtensions</w:t>
+      </w:r>
+      <w:bookmarkEnd w:id="19"/>
+    </w:p>
+    <w:p>
+      <w:pPr>
+        <w:pStyle w:val="Paragraph"/>
+      </w:pPr>
+      <w:r>
+        <w:t xml:space="preserve">GLM extends the core GLSL feature set with extensions. These extensions include: quaternion, transformation, spline, </w:t>
+      </w:r>
+      <w:proofErr w:type="gramStart"/>
+      <w:r>
+        <w:t>matrix</w:t>
+      </w:r>
+      <w:proofErr w:type="gramEnd"/>
+      <w:r>
+        <w:t xml:space="preserve"> inverse, </w:t>
+      </w:r>
+      <w:proofErr w:type="spellStart"/>
+      <w:r>
+        <w:t>color</w:t>
+      </w:r>
+      <w:proofErr w:type="spellEnd"/>
+      <w:r>
+        <w:t xml:space="preserve"> spaces, etc.   </w:t>
+      </w:r>
+    </w:p>
+    <w:p>
+      <w:pPr>
+        <w:pStyle w:val="Paragraph"/>
+      </w:pPr>
+      <w:r>
+        <w:t>To include an extension, we only need to include the dedicated header file. Once included, the features are added to the GLM namespace.</w:t>
       </w:r>
     </w:p>
     <w:tbl>
@@ -14394,213 +14345,295 @@
           <w:p>
             <w:pPr>
               <w:pStyle w:val="inline-code"/>
+            </w:pPr>
+            <w:r>
               <w:rPr>
                 <w:color w:val="0000FF"/>
               </w:rPr>
+              <w:t>#include</w:t>
+            </w:r>
+            <w:r>
+              <w:t xml:space="preserve"> &lt;</w:t>
+            </w:r>
+            <w:proofErr w:type="spellStart"/>
+            <w:r>
+              <w:t>glm</w:t>
+            </w:r>
+            <w:proofErr w:type="spellEnd"/>
+            <w:r>
+              <w:t>/glm.hpp&gt;</w:t>
+            </w:r>
+          </w:p>
+          <w:p>
+            <w:pPr>
+              <w:pStyle w:val="inline-code"/>
             </w:pPr>
             <w:r>
               <w:rPr>
                 <w:color w:val="0000FF"/>
               </w:rPr>
-              <w:t xml:space="preserve">#define </w:t>
-            </w:r>
-            <w:r>
-              <w:t>GLM_FORCE_EXPLICIT_CTOR</w:t>
-            </w:r>
-          </w:p>
-          <w:p>
-            <w:pPr>
-              <w:pStyle w:val="inline-code"/>
-            </w:pPr>
+              <w:t>#include</w:t>
+            </w:r>
+            <w:r>
+              <w:t xml:space="preserve"> &lt;</w:t>
+            </w:r>
+            <w:proofErr w:type="spellStart"/>
+            <w:r>
+              <w:t>glm</w:t>
+            </w:r>
+            <w:proofErr w:type="spellEnd"/>
+            <w:r>
+              <w:t>/</w:t>
+            </w:r>
+            <w:proofErr w:type="spellStart"/>
+            <w:r>
+              <w:t>gtc</w:t>
+            </w:r>
+            <w:proofErr w:type="spellEnd"/>
+            <w:r>
+              <w:t>/matrix_transform.hpp&gt;</w:t>
+            </w:r>
+          </w:p>
+          <w:p>
+            <w:pPr>
+              <w:pStyle w:val="inline-code"/>
+            </w:pPr>
+          </w:p>
+          <w:p>
+            <w:pPr>
+              <w:pStyle w:val="inline-code"/>
+            </w:pPr>
+            <w:proofErr w:type="spellStart"/>
             <w:r>
               <w:rPr>
                 <w:color w:val="0000FF"/>
               </w:rPr>
-              <w:t xml:space="preserve">#include </w:t>
-            </w:r>
-            <w:r>
-              <w:t>&lt;</w:t>
-            </w:r>
-            <w:proofErr w:type="spellStart"/>
-            <w:r>
+              <w:t>int</w:t>
+            </w:r>
+            <w:proofErr w:type="spellEnd"/>
+            <w:r>
+              <w:t xml:space="preserve"> foo()</w:t>
+            </w:r>
+          </w:p>
+          <w:p>
+            <w:pPr>
+              <w:pStyle w:val="inline-code"/>
+              <w:rPr>
+                <w:lang w:val="fr-FR"/>
+              </w:rPr>
+            </w:pPr>
+            <w:r>
+              <w:rPr>
+                <w:lang w:val="fr-FR"/>
+              </w:rPr>
+              <w:t>{</w:t>
+            </w:r>
+          </w:p>
+          <w:p>
+            <w:pPr>
+              <w:pStyle w:val="inline-code"/>
+              <w:rPr>
+                <w:lang w:val="fr-FR"/>
+              </w:rPr>
+            </w:pPr>
+            <w:r>
+              <w:rPr>
+                <w:lang w:val="fr-FR"/>
+              </w:rPr>
+              <w:tab/>
+            </w:r>
+            <w:proofErr w:type="spellStart"/>
+            <w:r>
+              <w:rPr>
+                <w:lang w:val="fr-FR"/>
+              </w:rPr>
               <w:t>glm</w:t>
             </w:r>
             <w:proofErr w:type="spellEnd"/>
-            <w:r>
-              <w:t>/glm.hpp&gt;</w:t>
-            </w:r>
-          </w:p>
-          <w:p>
-            <w:pPr>
-              <w:pStyle w:val="inline-code"/>
-            </w:pPr>
-          </w:p>
-          <w:p>
-            <w:pPr>
-              <w:pStyle w:val="inline-code"/>
-            </w:pPr>
-            <w:r>
-              <w:rPr>
-                <w:color w:val="0000FF"/>
-              </w:rPr>
-              <w:t>void</w:t>
-            </w:r>
-            <w:r>
-              <w:t xml:space="preserve"> foo()</w:t>
-            </w:r>
-          </w:p>
-          <w:p>
-            <w:pPr>
-              <w:pStyle w:val="inline-code"/>
-            </w:pPr>
-            <w:r>
-              <w:t>{</w:t>
-            </w:r>
-          </w:p>
-          <w:p>
-            <w:pPr>
-              <w:pStyle w:val="inline-code"/>
-              <w:ind w:left="720"/>
-              <w:jc w:val="left"/>
-            </w:pPr>
-            <w:proofErr w:type="spellStart"/>
             <w:proofErr w:type="gramStart"/>
             <w:r>
+              <w:rPr>
+                <w:lang w:val="fr-FR"/>
+              </w:rPr>
+              <w:t>::</w:t>
+            </w:r>
+            <w:r>
+              <w:rPr>
+                <w:color w:val="FF950E"/>
+                <w:lang w:val="fr-FR"/>
+              </w:rPr>
+              <w:t>vec4</w:t>
+            </w:r>
+            <w:proofErr w:type="gramEnd"/>
+            <w:r>
+              <w:rPr>
+                <w:lang w:val="fr-FR"/>
+              </w:rPr>
+              <w:t xml:space="preserve"> Position = </w:t>
+            </w:r>
+            <w:proofErr w:type="spellStart"/>
+            <w:r>
+              <w:rPr>
+                <w:lang w:val="fr-FR"/>
+              </w:rPr>
               <w:t>glm</w:t>
             </w:r>
             <w:proofErr w:type="spellEnd"/>
             <w:r>
+              <w:rPr>
+                <w:lang w:val="fr-FR"/>
+              </w:rPr>
               <w:t>::</w:t>
             </w:r>
             <w:r>
-              <w:t>i</w:t>
-            </w:r>
-            <w:r>
+              <w:rPr>
+                <w:color w:val="FF950E"/>
+                <w:lang w:val="fr-FR"/>
+              </w:rPr>
               <w:t>vec4</w:t>
             </w:r>
-            <w:proofErr w:type="gramEnd"/>
-            <w:r>
-              <w:t xml:space="preserve"> a;</w:t>
-            </w:r>
-            <w:r>
-              <w:br/>
+            <w:r>
+              <w:rPr>
+                <w:lang w:val="fr-FR"/>
+              </w:rPr>
+              <w:t>(</w:t>
+            </w:r>
+            <w:proofErr w:type="spellStart"/>
+            <w:r>
+              <w:rPr>
+                <w:lang w:val="fr-FR"/>
+              </w:rPr>
+              <w:t>glm</w:t>
+            </w:r>
+            <w:proofErr w:type="spellEnd"/>
+            <w:r>
+              <w:rPr>
+                <w:lang w:val="fr-FR"/>
+              </w:rPr>
+              <w:t>::</w:t>
+            </w:r>
+            <w:r>
+              <w:rPr>
+                <w:color w:val="FF950E"/>
+                <w:lang w:val="fr-FR"/>
+              </w:rPr>
+              <w:t xml:space="preserve"> vec3</w:t>
+            </w:r>
+            <w:r>
+              <w:rPr>
+                <w:lang w:val="fr-FR"/>
+              </w:rPr>
+              <w:t>(0.0f), 1.0f);</w:t>
+            </w:r>
+          </w:p>
+          <w:p>
+            <w:pPr>
+              <w:pStyle w:val="inline-code"/>
+            </w:pPr>
+            <w:r>
+              <w:rPr>
+                <w:lang w:val="fr-FR"/>
+              </w:rPr>
+              <w:tab/>
+            </w:r>
+            <w:proofErr w:type="spellStart"/>
+            <w:r>
+              <w:t>glm</w:t>
+            </w:r>
+            <w:proofErr w:type="spellEnd"/>
+            <w:r>
+              <w:t>::</w:t>
+            </w:r>
+            <w:r>
+              <w:rPr>
+                <w:color w:val="FF950E"/>
+              </w:rPr>
+              <w:t>mat4</w:t>
+            </w:r>
+            <w:r>
+              <w:t xml:space="preserve"> Model = </w:t>
+            </w:r>
+            <w:proofErr w:type="spellStart"/>
+            <w:r>
+              <w:t>glm</w:t>
+            </w:r>
+            <w:proofErr w:type="spellEnd"/>
+            <w:r>
+              <w:t>::translate(</w:t>
+            </w:r>
+          </w:p>
+          <w:p>
+            <w:pPr>
+              <w:pStyle w:val="inline-code"/>
+              <w:ind w:left="720" w:firstLine="720"/>
+            </w:pPr>
+            <w:proofErr w:type="spellStart"/>
+            <w:r>
+              <w:t>glm</w:t>
+            </w:r>
+            <w:proofErr w:type="spellEnd"/>
+            <w:r>
+              <w:t>::</w:t>
+            </w:r>
+            <w:r>
+              <w:rPr>
+                <w:color w:val="FF950E"/>
+              </w:rPr>
+              <w:t>mat4</w:t>
+            </w:r>
+            <w:r>
+              <w:t xml:space="preserve">(1.0f), </w:t>
+            </w:r>
+            <w:proofErr w:type="spellStart"/>
+            <w:r>
+              <w:t>glm</w:t>
+            </w:r>
+            <w:proofErr w:type="spellEnd"/>
+            <w:r>
+              <w:t>::vec3(1.0f));</w:t>
+            </w:r>
+          </w:p>
+          <w:p>
+            <w:pPr>
+              <w:pStyle w:val="inline-code"/>
+            </w:pPr>
+            <w:r>
+              <w:tab/>
+            </w:r>
+            <w:proofErr w:type="spellStart"/>
+            <w:r>
+              <w:t>glm</w:t>
+            </w:r>
+            <w:proofErr w:type="spellEnd"/>
+            <w:r>
+              <w:t>::</w:t>
+            </w:r>
+            <w:r>
+              <w:rPr>
+                <w:color w:val="FF950E"/>
+              </w:rPr>
+              <w:t>vec4</w:t>
+            </w:r>
+            <w:r>
+              <w:t xml:space="preserve"> Transformed = Model * Position;</w:t>
+            </w:r>
+          </w:p>
+          <w:p>
+            <w:pPr>
+              <w:pStyle w:val="inline-code"/>
+            </w:pPr>
+            <w:r>
+              <w:tab/>
               <w:t>…</w:t>
             </w:r>
           </w:p>
           <w:p>
             <w:pPr>
               <w:pStyle w:val="inline-code"/>
-              <w:ind w:left="720"/>
-              <w:jc w:val="left"/>
-              <w:rPr>
-                <w:color w:val="00A000"/>
-                <w:lang w:val="fr-FR"/>
-              </w:rPr>
-            </w:pPr>
-            <w:proofErr w:type="spellStart"/>
-            <w:r>
-              <w:rPr>
-                <w:lang w:val="fr-FR"/>
-              </w:rPr>
-              <w:t>glm</w:t>
-            </w:r>
-            <w:proofErr w:type="spellEnd"/>
-            <w:proofErr w:type="gramStart"/>
-            <w:r>
-              <w:rPr>
-                <w:lang w:val="fr-FR"/>
-              </w:rPr>
-              <w:t>::vec4</w:t>
-            </w:r>
-            <w:proofErr w:type="gramEnd"/>
-            <w:r>
-              <w:rPr>
-                <w:lang w:val="fr-FR"/>
-              </w:rPr>
-              <w:t xml:space="preserve"> b(a);</w:t>
-            </w:r>
-            <w:r>
-              <w:rPr>
-                <w:lang w:val="fr-FR"/>
-              </w:rPr>
-              <w:t xml:space="preserve"> </w:t>
-            </w:r>
-            <w:r>
-              <w:rPr>
-                <w:color w:val="00A000"/>
-                <w:lang w:val="fr-FR"/>
-              </w:rPr>
-              <w:t>// Explicit conversion, OK</w:t>
-            </w:r>
-            <w:r>
-              <w:rPr>
-                <w:lang w:val="fr-FR"/>
-              </w:rPr>
-              <w:br/>
-            </w:r>
-            <w:proofErr w:type="spellStart"/>
-            <w:r>
-              <w:rPr>
-                <w:lang w:val="fr-FR"/>
-              </w:rPr>
-              <w:t>glm</w:t>
-            </w:r>
-            <w:proofErr w:type="spellEnd"/>
-            <w:r>
-              <w:rPr>
-                <w:lang w:val="fr-FR"/>
-              </w:rPr>
-              <w:t xml:space="preserve">::vec4 </w:t>
-            </w:r>
-            <w:r>
-              <w:rPr>
-                <w:lang w:val="fr-FR"/>
-              </w:rPr>
-              <w:t xml:space="preserve">c = </w:t>
-            </w:r>
-            <w:r>
-              <w:rPr>
-                <w:lang w:val="fr-FR"/>
-              </w:rPr>
-              <w:t>a;</w:t>
-            </w:r>
-            <w:r>
-              <w:rPr>
-                <w:lang w:val="fr-FR"/>
-              </w:rPr>
-              <w:t xml:space="preserve"> </w:t>
-            </w:r>
-            <w:r>
-              <w:rPr>
-                <w:color w:val="00A000"/>
-                <w:lang w:val="fr-FR"/>
-              </w:rPr>
-              <w:t xml:space="preserve">// </w:t>
-            </w:r>
-            <w:proofErr w:type="spellStart"/>
-            <w:r>
-              <w:rPr>
-                <w:color w:val="00A000"/>
-                <w:lang w:val="fr-FR"/>
-              </w:rPr>
-              <w:t>Implicit</w:t>
-            </w:r>
-            <w:proofErr w:type="spellEnd"/>
-            <w:r>
-              <w:rPr>
-                <w:color w:val="00A000"/>
-                <w:lang w:val="fr-FR"/>
-              </w:rPr>
-              <w:t xml:space="preserve"> conversion, ERROR</w:t>
-            </w:r>
-          </w:p>
-          <w:p>
-            <w:pPr>
-              <w:pStyle w:val="inline-code"/>
-              <w:ind w:left="720"/>
-            </w:pPr>
-            <w:r>
-              <w:t>…</w:t>
+            </w:pPr>
+            <w:r>
+              <w:tab/>
+              <w:t>return 0;</w:t>
             </w:r>
           </w:p>
           <w:p>
@@ -14617,524 +14650,31 @@
     <w:p>
       <w:pPr>
         <w:pStyle w:val="Paragraph"/>
-        <w:rPr>
-          <w:rFonts w:asciiTheme="majorHAnsi" w:eastAsia="Arial" w:hAnsiTheme="majorHAnsi" w:cs="Arial"/>
-          <w:b/>
-          <w:color w:val="E36C0A" w:themeColor="accent6" w:themeShade="BF"/>
-          <w:sz w:val="48"/>
-        </w:rPr>
-      </w:pPr>
-      <w:r>
-        <w:br w:type="page"/>
-      </w:r>
-    </w:p>
-    <w:p>
-      <w:pPr>
-        <w:pStyle w:val="HeadingA"/>
-      </w:pPr>
-      <w:bookmarkStart w:id="18" w:name="_Toc426232659"/>
-      <w:r>
-        <w:lastRenderedPageBreak/>
-        <w:t>4</w:t>
-      </w:r>
-      <w:r>
-        <w:t xml:space="preserve">. </w:t>
-      </w:r>
-      <w:r>
-        <w:t>Stable e</w:t>
-      </w:r>
-      <w:r>
-        <w:t>xtensions</w:t>
-      </w:r>
-      <w:bookmarkEnd w:id="18"/>
-    </w:p>
-    <w:p>
-      <w:pPr>
-        <w:pStyle w:val="Paragraph"/>
-      </w:pPr>
-      <w:r>
-        <w:t xml:space="preserve">GLM extends the core GLSL feature set with extensions. These extensions include: quaternion, transformation, spline, </w:t>
-      </w:r>
-      <w:proofErr w:type="gramStart"/>
-      <w:r>
-        <w:t>matrix</w:t>
-      </w:r>
-      <w:proofErr w:type="gramEnd"/>
-      <w:r>
-        <w:t xml:space="preserve"> inverse, </w:t>
+      </w:pPr>
+      <w:r>
+        <w:t xml:space="preserve">When an extension is included, all the dependent </w:t>
+      </w:r>
+      <w:r>
+        <w:t xml:space="preserve">core functionalities and </w:t>
+      </w:r>
+      <w:r>
+        <w:t>extensions will be included as well</w:t>
+      </w:r>
+      <w:r>
+        <w:t>.</w:t>
+      </w:r>
+    </w:p>
+    <w:p>
+      <w:pPr>
+        <w:pStyle w:val="HeadingB"/>
+      </w:pPr>
+      <w:bookmarkStart w:id="20" w:name="_Toc426232660"/>
+      <w:r>
+        <w:t xml:space="preserve">4.1. </w:t>
       </w:r>
       <w:proofErr w:type="spellStart"/>
       <w:r>
-        <w:t>color</w:t>
-      </w:r>
-      <w:proofErr w:type="spellEnd"/>
-      <w:r>
-        <w:t xml:space="preserve"> spaces, etc.   </w:t>
-      </w:r>
-    </w:p>
-    <w:p>
-      <w:pPr>
-        <w:pStyle w:val="Paragraph"/>
-      </w:pPr>
-      <w:r>
-        <w:t>To include an extension, we only need to include the dedicated header file. Once included, the features are added to the GLM namespace.</w:t>
-      </w:r>
-    </w:p>
-    <w:tbl>
-      <w:tblPr>
-        <w:tblStyle w:val="TableGrid"/>
-        <w:tblW w:w="0" w:type="auto"/>
-        <w:tblLook w:val="04A0" w:firstRow="1" w:lastRow="0" w:firstColumn="1" w:lastColumn="0" w:noHBand="0" w:noVBand="1"/>
-      </w:tblPr>
-      <w:tblGrid>
-        <w:gridCol w:w="8522"/>
-      </w:tblGrid>
-      <w:tr>
-        <w:tc>
-          <w:tcPr>
-            <w:tcW w:w="8522" w:type="dxa"/>
-            <w:tcBorders>
-              <w:top w:val="nil"/>
-              <w:left w:val="nil"/>
-              <w:bottom w:val="nil"/>
-              <w:right w:val="nil"/>
-            </w:tcBorders>
-            <w:shd w:val="clear" w:color="auto" w:fill="FFF8F0"/>
-          </w:tcPr>
-          <w:p>
-            <w:pPr>
-              <w:pStyle w:val="inline-code"/>
-            </w:pPr>
-            <w:r>
-              <w:rPr>
-                <w:color w:val="0000FF"/>
-              </w:rPr>
-              <w:t>#include</w:t>
-            </w:r>
-            <w:r>
-              <w:t xml:space="preserve"> &lt;</w:t>
-            </w:r>
-            <w:proofErr w:type="spellStart"/>
-            <w:r>
-              <w:t>glm</w:t>
-            </w:r>
-            <w:proofErr w:type="spellEnd"/>
-            <w:r>
-              <w:t>/glm.hpp&gt;</w:t>
-            </w:r>
-          </w:p>
-          <w:p>
-            <w:pPr>
-              <w:pStyle w:val="inline-code"/>
-            </w:pPr>
-            <w:r>
-              <w:rPr>
-                <w:color w:val="0000FF"/>
-              </w:rPr>
-              <w:t>#include</w:t>
-            </w:r>
-            <w:r>
-              <w:t xml:space="preserve"> &lt;</w:t>
-            </w:r>
-            <w:proofErr w:type="spellStart"/>
-            <w:r>
-              <w:t>glm</w:t>
-            </w:r>
-            <w:proofErr w:type="spellEnd"/>
-            <w:r>
-              <w:t>/</w:t>
-            </w:r>
-            <w:proofErr w:type="spellStart"/>
-            <w:r>
-              <w:t>gtc</w:t>
-            </w:r>
-            <w:proofErr w:type="spellEnd"/>
-            <w:r>
-              <w:t>/matrix_transform.hpp&gt;</w:t>
-            </w:r>
-          </w:p>
-          <w:p>
-            <w:pPr>
-              <w:pStyle w:val="inline-code"/>
-            </w:pPr>
-          </w:p>
-          <w:p>
-            <w:pPr>
-              <w:pStyle w:val="inline-code"/>
-            </w:pPr>
-            <w:proofErr w:type="spellStart"/>
-            <w:r>
-              <w:rPr>
-                <w:color w:val="0000FF"/>
-              </w:rPr>
-              <w:t>int</w:t>
-            </w:r>
-            <w:proofErr w:type="spellEnd"/>
-            <w:r>
-              <w:t xml:space="preserve"> foo()</w:t>
-            </w:r>
-          </w:p>
-          <w:p>
-            <w:pPr>
-              <w:pStyle w:val="inline-code"/>
-              <w:rPr>
-                <w:lang w:val="fr-FR"/>
-              </w:rPr>
-            </w:pPr>
-            <w:r>
-              <w:rPr>
-                <w:lang w:val="fr-FR"/>
-              </w:rPr>
-              <w:t>{</w:t>
-            </w:r>
-          </w:p>
-          <w:p>
-            <w:pPr>
-              <w:pStyle w:val="inline-code"/>
-              <w:rPr>
-                <w:lang w:val="fr-FR"/>
-              </w:rPr>
-            </w:pPr>
-            <w:r>
-              <w:rPr>
-                <w:lang w:val="fr-FR"/>
-              </w:rPr>
-              <w:tab/>
-            </w:r>
-            <w:proofErr w:type="spellStart"/>
-            <w:r>
-              <w:rPr>
-                <w:lang w:val="fr-FR"/>
-              </w:rPr>
-              <w:t>glm</w:t>
-            </w:r>
-            <w:proofErr w:type="spellEnd"/>
-            <w:proofErr w:type="gramStart"/>
-            <w:r>
-              <w:rPr>
-                <w:lang w:val="fr-FR"/>
-              </w:rPr>
-              <w:t>::</w:t>
-            </w:r>
-            <w:r>
-              <w:rPr>
-                <w:color w:val="FF950E"/>
-                <w:lang w:val="fr-FR"/>
-              </w:rPr>
-              <w:t>vec4</w:t>
-            </w:r>
-            <w:proofErr w:type="gramEnd"/>
-            <w:r>
-              <w:rPr>
-                <w:lang w:val="fr-FR"/>
-              </w:rPr>
-              <w:t xml:space="preserve"> Position = </w:t>
-            </w:r>
-            <w:proofErr w:type="spellStart"/>
-            <w:r>
-              <w:rPr>
-                <w:lang w:val="fr-FR"/>
-              </w:rPr>
-              <w:t>glm</w:t>
-            </w:r>
-            <w:proofErr w:type="spellEnd"/>
-            <w:r>
-              <w:rPr>
-                <w:lang w:val="fr-FR"/>
-              </w:rPr>
-              <w:t>::</w:t>
-            </w:r>
-            <w:r>
-              <w:rPr>
-                <w:color w:val="FF950E"/>
-                <w:lang w:val="fr-FR"/>
-              </w:rPr>
-              <w:t>vec4</w:t>
-            </w:r>
-            <w:r>
-              <w:rPr>
-                <w:lang w:val="fr-FR"/>
-              </w:rPr>
-              <w:t>(</w:t>
-            </w:r>
-            <w:proofErr w:type="spellStart"/>
-            <w:r>
-              <w:rPr>
-                <w:lang w:val="fr-FR"/>
-              </w:rPr>
-              <w:t>glm</w:t>
-            </w:r>
-            <w:proofErr w:type="spellEnd"/>
-            <w:r>
-              <w:rPr>
-                <w:lang w:val="fr-FR"/>
-              </w:rPr>
-              <w:t>::</w:t>
-            </w:r>
-            <w:r>
-              <w:rPr>
-                <w:color w:val="FF950E"/>
-                <w:lang w:val="fr-FR"/>
-              </w:rPr>
-              <w:t xml:space="preserve"> vec3</w:t>
-            </w:r>
-            <w:r>
-              <w:rPr>
-                <w:lang w:val="fr-FR"/>
-              </w:rPr>
-              <w:t>(0.0f), 1.0f);</w:t>
-            </w:r>
-          </w:p>
-          <w:p>
-            <w:pPr>
-              <w:pStyle w:val="inline-code"/>
-            </w:pPr>
-            <w:r>
-              <w:rPr>
-                <w:lang w:val="fr-FR"/>
-              </w:rPr>
-              <w:tab/>
-            </w:r>
-            <w:proofErr w:type="spellStart"/>
-            <w:r>
-              <w:t>glm</w:t>
-            </w:r>
-            <w:proofErr w:type="spellEnd"/>
-            <w:r>
-              <w:t>::</w:t>
-            </w:r>
-            <w:r>
-              <w:rPr>
-                <w:color w:val="FF950E"/>
-              </w:rPr>
-              <w:t>mat4</w:t>
-            </w:r>
-            <w:r>
-              <w:t xml:space="preserve"> Model = </w:t>
-            </w:r>
-            <w:proofErr w:type="spellStart"/>
-            <w:r>
-              <w:t>glm</w:t>
-            </w:r>
-            <w:proofErr w:type="spellEnd"/>
-            <w:r>
-              <w:t>::translate(</w:t>
-            </w:r>
-          </w:p>
-          <w:p>
-            <w:pPr>
-              <w:pStyle w:val="inline-code"/>
-              <w:ind w:left="720" w:firstLine="720"/>
-            </w:pPr>
-            <w:proofErr w:type="spellStart"/>
-            <w:r>
-              <w:t>glm</w:t>
-            </w:r>
-            <w:proofErr w:type="spellEnd"/>
-            <w:r>
-              <w:t>::</w:t>
-            </w:r>
-            <w:r>
-              <w:rPr>
-                <w:color w:val="FF950E"/>
-              </w:rPr>
-              <w:t>mat4</w:t>
-            </w:r>
-            <w:r>
-              <w:t xml:space="preserve">(1.0f), </w:t>
-            </w:r>
-            <w:proofErr w:type="spellStart"/>
-            <w:r>
-              <w:t>glm</w:t>
-            </w:r>
-            <w:proofErr w:type="spellEnd"/>
-            <w:r>
-              <w:t>::vec3(1.0f));</w:t>
-            </w:r>
-          </w:p>
-          <w:p>
-            <w:pPr>
-              <w:pStyle w:val="inline-code"/>
-            </w:pPr>
-            <w:r>
-              <w:tab/>
-            </w:r>
-            <w:proofErr w:type="spellStart"/>
-            <w:r>
-              <w:t>glm</w:t>
-            </w:r>
-            <w:proofErr w:type="spellEnd"/>
-            <w:r>
-              <w:t>::</w:t>
-            </w:r>
-            <w:r>
-              <w:rPr>
-                <w:color w:val="FF950E"/>
-              </w:rPr>
-              <w:t>vec4</w:t>
-            </w:r>
-            <w:r>
-              <w:t xml:space="preserve"> Transformed = Model * Position;</w:t>
-            </w:r>
-          </w:p>
-          <w:p>
-            <w:pPr>
-              <w:pStyle w:val="inline-code"/>
-            </w:pPr>
-            <w:r>
-              <w:tab/>
-              <w:t>…</w:t>
-            </w:r>
-          </w:p>
-          <w:p>
-            <w:pPr>
-              <w:pStyle w:val="inline-code"/>
-            </w:pPr>
-            <w:r>
-              <w:tab/>
-              <w:t>return 0;</w:t>
-            </w:r>
-          </w:p>
-          <w:p>
-            <w:pPr>
-              <w:pStyle w:val="inline-code"/>
-            </w:pPr>
-            <w:r>
-              <w:t>}</w:t>
-            </w:r>
-          </w:p>
-        </w:tc>
-      </w:tr>
-    </w:tbl>
-    <w:p>
-      <w:pPr>
-        <w:pStyle w:val="Paragraph"/>
-      </w:pPr>
-      <w:r>
-        <w:t xml:space="preserve">When an extension is included, all the dependent </w:t>
-      </w:r>
-      <w:r>
-        <w:t xml:space="preserve">core functionalities and </w:t>
-      </w:r>
-      <w:r>
-        <w:t>extensions will be included as well</w:t>
-      </w:r>
-      <w:r>
-        <w:t>.</w:t>
-      </w:r>
-    </w:p>
-    <w:p>
-      <w:pPr>
-        <w:pStyle w:val="HeadingB"/>
-      </w:pPr>
-      <w:bookmarkStart w:id="19" w:name="_Toc426232660"/>
-      <w:r>
-        <w:t xml:space="preserve">4.1. </w:t>
-      </w:r>
-      <w:proofErr w:type="spellStart"/>
-      <w:r>
         <w:t>GLM_GTC_bitfield</w:t>
-      </w:r>
-      <w:bookmarkEnd w:id="19"/>
-      <w:proofErr w:type="spellEnd"/>
-    </w:p>
-    <w:p>
-      <w:pPr>
-        <w:pStyle w:val="Paragraph"/>
-      </w:pPr>
-      <w:r>
-        <w:t xml:space="preserve">Fast </w:t>
-      </w:r>
-      <w:proofErr w:type="spellStart"/>
-      <w:r>
-        <w:t>b</w:t>
-      </w:r>
-      <w:r>
-        <w:t>itfield</w:t>
-      </w:r>
-      <w:proofErr w:type="spellEnd"/>
-      <w:r>
-        <w:t xml:space="preserve"> operations on scalar and vector variables</w:t>
-      </w:r>
-      <w:r>
-        <w:t>.</w:t>
-      </w:r>
-    </w:p>
-    <w:p>
-      <w:pPr>
-        <w:pStyle w:val="Paragraph"/>
-      </w:pPr>
-      <w:r>
-        <w:rPr>
-          <w:rStyle w:val="inline-codeChar"/>
-          <w:highlight w:val="white"/>
-        </w:rPr>
-        <w:t>&lt;</w:t>
-      </w:r>
-      <w:proofErr w:type="spellStart"/>
-      <w:r>
-        <w:rPr>
-          <w:rStyle w:val="inline-codeChar"/>
-          <w:highlight w:val="white"/>
-        </w:rPr>
-        <w:t>glm</w:t>
-      </w:r>
-      <w:proofErr w:type="spellEnd"/>
-      <w:r>
-        <w:rPr>
-          <w:rStyle w:val="inline-codeChar"/>
-          <w:highlight w:val="white"/>
-        </w:rPr>
-        <w:t>/</w:t>
-      </w:r>
-      <w:proofErr w:type="spellStart"/>
-      <w:r>
-        <w:rPr>
-          <w:rStyle w:val="inline-codeChar"/>
-          <w:highlight w:val="white"/>
-        </w:rPr>
-        <w:t>gtc</w:t>
-      </w:r>
-      <w:proofErr w:type="spellEnd"/>
-      <w:r>
-        <w:rPr>
-          <w:rStyle w:val="inline-codeChar"/>
-          <w:highlight w:val="white"/>
-        </w:rPr>
-        <w:t>/</w:t>
-      </w:r>
-      <w:r>
-        <w:rPr>
-          <w:rStyle w:val="inline-codeChar"/>
-          <w:highlight w:val="white"/>
-        </w:rPr>
-        <w:t>bitfield</w:t>
-      </w:r>
-      <w:r>
-        <w:rPr>
-          <w:rStyle w:val="inline-codeChar"/>
-          <w:highlight w:val="white"/>
-        </w:rPr>
-        <w:t>.hpp&gt;</w:t>
-      </w:r>
-      <w:r>
-        <w:rPr>
-          <w:highlight w:val="white"/>
-        </w:rPr>
-        <w:t xml:space="preserve"> need to be included to use these features.</w:t>
-      </w:r>
-    </w:p>
-    <w:p>
-      <w:pPr>
-        <w:pStyle w:val="HeadingB"/>
-      </w:pPr>
-      <w:bookmarkStart w:id="20" w:name="_Toc426232661"/>
-      <w:r>
-        <w:t xml:space="preserve">4.2. </w:t>
-      </w:r>
-      <w:proofErr w:type="spellStart"/>
-      <w:r>
-        <w:t>GLM_GTC_color_space</w:t>
       </w:r>
       <w:bookmarkEnd w:id="20"/>
       <w:proofErr w:type="spellEnd"/>
@@ -15144,35 +14684,49 @@
         <w:pStyle w:val="Paragraph"/>
       </w:pPr>
       <w:r>
-        <w:t xml:space="preserve">Conversion between linear RGB to </w:t>
+        <w:t xml:space="preserve">Fast </w:t>
       </w:r>
       <w:proofErr w:type="spellStart"/>
       <w:r>
-        <w:t>sRGB</w:t>
+        <w:t>b</w:t>
+      </w:r>
+      <w:r>
+        <w:t>itfield</w:t>
       </w:r>
       <w:proofErr w:type="spellEnd"/>
       <w:r>
-        <w:t xml:space="preserve"> and </w:t>
+        <w:t xml:space="preserve"> operations on scalar and vector variables</w:t>
+      </w:r>
+      <w:r>
+        <w:t>.</w:t>
+      </w:r>
+    </w:p>
+    <w:p>
+      <w:pPr>
+        <w:pStyle w:val="Paragraph"/>
+      </w:pPr>
+      <w:r>
+        <w:rPr>
+          <w:rStyle w:val="inline-codeChar"/>
+          <w:highlight w:val="white"/>
+        </w:rPr>
+        <w:t>&lt;</w:t>
       </w:r>
       <w:proofErr w:type="spellStart"/>
       <w:r>
-        <w:t>sRGB</w:t>
+        <w:rPr>
+          <w:rStyle w:val="inline-codeChar"/>
+          <w:highlight w:val="white"/>
+        </w:rPr>
+        <w:t>glm</w:t>
       </w:r>
       <w:proofErr w:type="spellEnd"/>
       <w:r>
-        <w:t xml:space="preserve"> to linear RGB.</w:t>
-      </w:r>
-    </w:p>
-    <w:p>
-      <w:pPr>
-        <w:pStyle w:val="Paragraph"/>
-      </w:pPr>
-      <w:r>
         <w:rPr>
           <w:rStyle w:val="inline-codeChar"/>
           <w:highlight w:val="white"/>
         </w:rPr>
-        <w:t>&lt;</w:t>
+        <w:t>/</w:t>
       </w:r>
       <w:proofErr w:type="spellStart"/>
       <w:r>
@@ -15180,7 +14734,7 @@
           <w:rStyle w:val="inline-codeChar"/>
           <w:highlight w:val="white"/>
         </w:rPr>
-        <w:t>glm</w:t>
+        <w:t>gtc</w:t>
       </w:r>
       <w:proofErr w:type="spellEnd"/>
       <w:r>
@@ -15190,63 +14744,38 @@
         </w:rPr>
         <w:t>/</w:t>
       </w:r>
+      <w:r>
+        <w:rPr>
+          <w:rStyle w:val="inline-codeChar"/>
+          <w:highlight w:val="white"/>
+        </w:rPr>
+        <w:t>bitfield</w:t>
+      </w:r>
+      <w:r>
+        <w:rPr>
+          <w:rStyle w:val="inline-codeChar"/>
+          <w:highlight w:val="white"/>
+        </w:rPr>
+        <w:t>.hpp&gt;</w:t>
+      </w:r>
+      <w:r>
+        <w:rPr>
+          <w:highlight w:val="white"/>
+        </w:rPr>
+        <w:t xml:space="preserve"> need to be included to use these features.</w:t>
+      </w:r>
+    </w:p>
+    <w:p>
+      <w:pPr>
+        <w:pStyle w:val="HeadingB"/>
+      </w:pPr>
+      <w:bookmarkStart w:id="21" w:name="_Toc426232661"/>
+      <w:r>
+        <w:t xml:space="preserve">4.2. </w:t>
+      </w:r>
       <w:proofErr w:type="spellStart"/>
       <w:r>
-        <w:rPr>
-          <w:rStyle w:val="inline-codeChar"/>
-          <w:highlight w:val="white"/>
-        </w:rPr>
-        <w:t>gtc</w:t>
-      </w:r>
-      <w:proofErr w:type="spellEnd"/>
-      <w:r>
-        <w:rPr>
-          <w:rStyle w:val="inline-codeChar"/>
-          <w:highlight w:val="white"/>
-        </w:rPr>
-        <w:t>/</w:t>
-      </w:r>
-      <w:r>
-        <w:rPr>
-          <w:rStyle w:val="inline-codeChar"/>
-          <w:highlight w:val="white"/>
-        </w:rPr>
-        <w:t>color_space</w:t>
-      </w:r>
-      <w:r>
-        <w:rPr>
-          <w:rStyle w:val="inline-codeChar"/>
-          <w:highlight w:val="white"/>
-        </w:rPr>
-        <w:t>.hpp&gt;</w:t>
-      </w:r>
-      <w:r>
-        <w:rPr>
-          <w:highlight w:val="white"/>
-        </w:rPr>
-        <w:t xml:space="preserve"> need to be included to use these features.</w:t>
-      </w:r>
-    </w:p>
-    <w:p>
-      <w:pPr>
-        <w:pStyle w:val="HeadingB"/>
-      </w:pPr>
-      <w:bookmarkStart w:id="21" w:name="_Toc426232662"/>
-      <w:r>
-        <w:t>4</w:t>
-      </w:r>
-      <w:r>
-        <w:t>.</w:t>
-      </w:r>
-      <w:r>
-        <w:t>3</w:t>
-      </w:r>
-      <w:r>
-        <w:t xml:space="preserve">. </w:t>
-      </w:r>
-      <w:proofErr w:type="spellStart"/>
-      <w:r>
-        <w:t>GLM_GTC_constants</w:t>
+        <w:t>GLM_GTC_color_space</w:t>
       </w:r>
       <w:bookmarkEnd w:id="21"/>
       <w:proofErr w:type="spellEnd"/>
@@ -15256,13 +14785,23 @@
         <w:pStyle w:val="Paragraph"/>
       </w:pPr>
       <w:r>
-        <w:t>P</w:t>
-      </w:r>
-      <w:r>
-        <w:t>rovide a l</w:t>
-      </w:r>
-      <w:r>
-        <w:t>ist of built-in constants.</w:t>
+        <w:t xml:space="preserve">Conversion between linear RGB to </w:t>
+      </w:r>
+      <w:proofErr w:type="spellStart"/>
+      <w:r>
+        <w:t>sRGB</w:t>
+      </w:r>
+      <w:proofErr w:type="spellEnd"/>
+      <w:r>
+        <w:t xml:space="preserve"> and </w:t>
+      </w:r>
+      <w:proofErr w:type="spellStart"/>
+      <w:r>
+        <w:t>sRGB</w:t>
+      </w:r>
+      <w:proofErr w:type="spellEnd"/>
+      <w:r>
+        <w:t xml:space="preserve"> to linear RGB.</w:t>
       </w:r>
     </w:p>
     <w:p>
@@ -15313,7 +14852,7 @@
           <w:rStyle w:val="inline-codeChar"/>
           <w:highlight w:val="white"/>
         </w:rPr>
-        <w:t>constants</w:t>
+        <w:t>color_space</w:t>
       </w:r>
       <w:r>
         <w:rPr>
@@ -15333,7 +14872,7 @@
       <w:pPr>
         <w:pStyle w:val="HeadingB"/>
       </w:pPr>
-      <w:bookmarkStart w:id="22" w:name="_Toc426232663"/>
+      <w:bookmarkStart w:id="22" w:name="_Toc426232662"/>
       <w:r>
         <w:t>4</w:t>
       </w:r>
@@ -15341,14 +14880,14 @@
         <w:t>.</w:t>
       </w:r>
       <w:r>
-        <w:t>4</w:t>
+        <w:t>3</w:t>
       </w:r>
       <w:r>
         <w:t xml:space="preserve">. </w:t>
       </w:r>
       <w:proofErr w:type="spellStart"/>
       <w:r>
-        <w:t>GLM_GTC_epsilon</w:t>
+        <w:t>GLM_GTC_constants</w:t>
       </w:r>
       <w:bookmarkEnd w:id="22"/>
       <w:proofErr w:type="spellEnd"/>
@@ -15358,16 +14897,13 @@
         <w:pStyle w:val="Paragraph"/>
       </w:pPr>
       <w:r>
-        <w:t>Approximate e</w:t>
-      </w:r>
-      <w:r>
-        <w:t>qual and not equal comparison</w:t>
-      </w:r>
-      <w:r>
-        <w:t xml:space="preserve">s with selectable epsilon. </w:t>
-      </w:r>
-      <w:r>
-        <w:t xml:space="preserve"> </w:t>
+        <w:t>P</w:t>
+      </w:r>
+      <w:r>
+        <w:t>rovide a l</w:t>
+      </w:r>
+      <w:r>
+        <w:t>ist of built-in constants.</w:t>
       </w:r>
     </w:p>
     <w:p>
@@ -15418,7 +14954,7 @@
           <w:rStyle w:val="inline-codeChar"/>
           <w:highlight w:val="white"/>
         </w:rPr>
-        <w:t>epsilon</w:t>
+        <w:t>constants</w:t>
       </w:r>
       <w:r>
         <w:rPr>
@@ -15438,16 +14974,22 @@
       <w:pPr>
         <w:pStyle w:val="HeadingB"/>
       </w:pPr>
-      <w:bookmarkStart w:id="23" w:name="_Toc426232664"/>
-      <w:r>
-        <w:t>4.5</w:t>
+      <w:bookmarkStart w:id="23" w:name="_Toc426232663"/>
+      <w:r>
+        <w:t>4</w:t>
+      </w:r>
+      <w:r>
+        <w:t>.</w:t>
+      </w:r>
+      <w:r>
+        <w:t>4</w:t>
       </w:r>
       <w:r>
         <w:t xml:space="preserve">. </w:t>
       </w:r>
       <w:proofErr w:type="spellStart"/>
       <w:r>
-        <w:t>GLM_GTC_integer</w:t>
+        <w:t>GLM_GTC_epsilon</w:t>
       </w:r>
       <w:bookmarkEnd w:id="23"/>
       <w:proofErr w:type="spellEnd"/>
@@ -15457,6 +14999,105 @@
         <w:pStyle w:val="Paragraph"/>
       </w:pPr>
       <w:r>
+        <w:t>Approximate e</w:t>
+      </w:r>
+      <w:r>
+        <w:t>qual and not equal comparison</w:t>
+      </w:r>
+      <w:r>
+        <w:t xml:space="preserve">s with selectable epsilon. </w:t>
+      </w:r>
+      <w:r>
+        <w:t xml:space="preserve"> </w:t>
+      </w:r>
+    </w:p>
+    <w:p>
+      <w:pPr>
+        <w:pStyle w:val="Paragraph"/>
+      </w:pPr>
+      <w:r>
+        <w:rPr>
+          <w:rStyle w:val="inline-codeChar"/>
+          <w:highlight w:val="white"/>
+        </w:rPr>
+        <w:t>&lt;</w:t>
+      </w:r>
+      <w:proofErr w:type="spellStart"/>
+      <w:r>
+        <w:rPr>
+          <w:rStyle w:val="inline-codeChar"/>
+          <w:highlight w:val="white"/>
+        </w:rPr>
+        <w:t>glm</w:t>
+      </w:r>
+      <w:proofErr w:type="spellEnd"/>
+      <w:r>
+        <w:rPr>
+          <w:rStyle w:val="inline-codeChar"/>
+          <w:highlight w:val="white"/>
+        </w:rPr>
+        <w:t>/</w:t>
+      </w:r>
+      <w:proofErr w:type="spellStart"/>
+      <w:r>
+        <w:rPr>
+          <w:rStyle w:val="inline-codeChar"/>
+          <w:highlight w:val="white"/>
+        </w:rPr>
+        <w:t>gtc</w:t>
+      </w:r>
+      <w:proofErr w:type="spellEnd"/>
+      <w:r>
+        <w:rPr>
+          <w:rStyle w:val="inline-codeChar"/>
+          <w:highlight w:val="white"/>
+        </w:rPr>
+        <w:t>/</w:t>
+      </w:r>
+      <w:r>
+        <w:rPr>
+          <w:rStyle w:val="inline-codeChar"/>
+          <w:highlight w:val="white"/>
+        </w:rPr>
+        <w:t>epsilon</w:t>
+      </w:r>
+      <w:r>
+        <w:rPr>
+          <w:rStyle w:val="inline-codeChar"/>
+          <w:highlight w:val="white"/>
+        </w:rPr>
+        <w:t>.hpp&gt;</w:t>
+      </w:r>
+      <w:r>
+        <w:rPr>
+          <w:highlight w:val="white"/>
+        </w:rPr>
+        <w:t xml:space="preserve"> need to be included to use these features.</w:t>
+      </w:r>
+    </w:p>
+    <w:p>
+      <w:pPr>
+        <w:pStyle w:val="HeadingB"/>
+      </w:pPr>
+      <w:bookmarkStart w:id="24" w:name="_Toc426232664"/>
+      <w:r>
+        <w:t>4.5</w:t>
+      </w:r>
+      <w:r>
+        <w:t xml:space="preserve">. </w:t>
+      </w:r>
+      <w:proofErr w:type="spellStart"/>
+      <w:r>
+        <w:t>GLM_GTC_integer</w:t>
+      </w:r>
+      <w:bookmarkEnd w:id="24"/>
+      <w:proofErr w:type="spellEnd"/>
+    </w:p>
+    <w:p>
+      <w:pPr>
+        <w:pStyle w:val="Paragraph"/>
+      </w:pPr>
+      <w:r>
         <w:lastRenderedPageBreak/>
         <w:t>Provide integer variants of GLM core functions.</w:t>
       </w:r>
@@ -15532,7 +15173,7 @@
       <w:pPr>
         <w:pStyle w:val="HeadingB"/>
       </w:pPr>
-      <w:bookmarkStart w:id="24" w:name="_Toc426232665"/>
+      <w:bookmarkStart w:id="25" w:name="_Toc426232665"/>
       <w:r>
         <w:t>4</w:t>
       </w:r>
@@ -15549,7 +15190,7 @@
       <w:r>
         <w:t>GLM_GTC_matrix_access</w:t>
       </w:r>
-      <w:bookmarkEnd w:id="24"/>
+      <w:bookmarkEnd w:id="25"/>
       <w:proofErr w:type="spellEnd"/>
     </w:p>
     <w:p>
@@ -15624,7 +15265,7 @@
       <w:pPr>
         <w:pStyle w:val="HeadingB"/>
       </w:pPr>
-      <w:bookmarkStart w:id="25" w:name="_Toc426232666"/>
+      <w:bookmarkStart w:id="26" w:name="_Toc426232666"/>
       <w:r>
         <w:t>4</w:t>
       </w:r>
@@ -15641,7 +15282,7 @@
       <w:r>
         <w:t>GLM_GTC_matrix_integer</w:t>
       </w:r>
-      <w:bookmarkEnd w:id="25"/>
+      <w:bookmarkEnd w:id="26"/>
       <w:proofErr w:type="spellEnd"/>
     </w:p>
     <w:p>
@@ -15713,7 +15354,7 @@
       <w:pPr>
         <w:pStyle w:val="HeadingB"/>
       </w:pPr>
-      <w:bookmarkStart w:id="26" w:name="_Toc426232667"/>
+      <w:bookmarkStart w:id="27" w:name="_Toc426232667"/>
       <w:r>
         <w:t>4</w:t>
       </w:r>
@@ -15730,7 +15371,7 @@
       <w:r>
         <w:t>GLM_GTC_matrix_inverse</w:t>
       </w:r>
-      <w:bookmarkEnd w:id="26"/>
+      <w:bookmarkEnd w:id="27"/>
       <w:proofErr w:type="spellEnd"/>
     </w:p>
     <w:p>
@@ -15800,7 +15441,7 @@
       <w:pPr>
         <w:pStyle w:val="HeadingB"/>
       </w:pPr>
-      <w:bookmarkStart w:id="27" w:name="_Toc426232668"/>
+      <w:bookmarkStart w:id="28" w:name="_Toc426232668"/>
       <w:r>
         <w:t>4</w:t>
       </w:r>
@@ -15817,7 +15458,7 @@
       <w:r>
         <w:t>GLM_GTC_matrix_transform</w:t>
       </w:r>
-      <w:bookmarkEnd w:id="27"/>
+      <w:bookmarkEnd w:id="28"/>
       <w:proofErr w:type="spellEnd"/>
     </w:p>
     <w:p>
@@ -15967,7 +15608,7 @@
       <w:pPr>
         <w:pStyle w:val="HeadingB"/>
       </w:pPr>
-      <w:bookmarkStart w:id="28" w:name="_Toc426232669"/>
+      <w:bookmarkStart w:id="29" w:name="_Toc426232669"/>
       <w:r>
         <w:t>4</w:t>
       </w:r>
@@ -15984,7 +15625,7 @@
       <w:r>
         <w:t>GLM_GTC_noise</w:t>
       </w:r>
-      <w:bookmarkEnd w:id="28"/>
+      <w:bookmarkEnd w:id="29"/>
       <w:proofErr w:type="spellEnd"/>
     </w:p>
     <w:p>
@@ -17260,7 +16901,7 @@
       <w:pPr>
         <w:pStyle w:val="HeadingB"/>
       </w:pPr>
-      <w:bookmarkStart w:id="29" w:name="_Toc426232670"/>
+      <w:bookmarkStart w:id="30" w:name="_Toc426232670"/>
       <w:r>
         <w:t>4</w:t>
       </w:r>
@@ -17280,7 +16921,7 @@
       <w:r>
         <w:t>GLM_GTC_packing</w:t>
       </w:r>
-      <w:bookmarkEnd w:id="29"/>
+      <w:bookmarkEnd w:id="30"/>
       <w:proofErr w:type="spellEnd"/>
     </w:p>
     <w:p>
@@ -17406,7 +17047,7 @@
       <w:pPr>
         <w:pStyle w:val="HeadingB"/>
       </w:pPr>
-      <w:bookmarkStart w:id="30" w:name="_Toc426232671"/>
+      <w:bookmarkStart w:id="31" w:name="_Toc426232671"/>
       <w:r>
         <w:t>4</w:t>
       </w:r>
@@ -17426,7 +17067,7 @@
       <w:r>
         <w:t>GLM_GTC_quaternion</w:t>
       </w:r>
-      <w:bookmarkEnd w:id="30"/>
+      <w:bookmarkEnd w:id="31"/>
       <w:proofErr w:type="spellEnd"/>
     </w:p>
     <w:p>
@@ -17498,7 +17139,7 @@
       <w:pPr>
         <w:pStyle w:val="HeadingB"/>
       </w:pPr>
-      <w:bookmarkStart w:id="31" w:name="_Toc426232672"/>
+      <w:bookmarkStart w:id="32" w:name="_Toc426232672"/>
       <w:r>
         <w:t>4</w:t>
       </w:r>
@@ -17518,7 +17159,7 @@
       <w:r>
         <w:t>GLM_GTC_random</w:t>
       </w:r>
-      <w:bookmarkEnd w:id="31"/>
+      <w:bookmarkEnd w:id="32"/>
       <w:proofErr w:type="spellEnd"/>
     </w:p>
     <w:p>
@@ -18394,7 +18035,7 @@
       <w:pPr>
         <w:pStyle w:val="HeadingB"/>
       </w:pPr>
-      <w:bookmarkStart w:id="32" w:name="_Toc426232673"/>
+      <w:bookmarkStart w:id="33" w:name="_Toc426232673"/>
       <w:r>
         <w:t>4</w:t>
       </w:r>
@@ -18410,83 +18051,6 @@
       <w:proofErr w:type="spellStart"/>
       <w:r>
         <w:t>GLM_GTC_reciprocal</w:t>
-      </w:r>
-      <w:bookmarkEnd w:id="32"/>
-      <w:proofErr w:type="spellEnd"/>
-    </w:p>
-    <w:p>
-      <w:pPr>
-        <w:pStyle w:val="Paragraph"/>
-      </w:pPr>
-      <w:r>
-        <w:t>Provide hyperbolic functions: secant, cosecant, cotangent, etc.</w:t>
-      </w:r>
-    </w:p>
-    <w:p>
-      <w:pPr>
-        <w:pStyle w:val="Paragraph"/>
-      </w:pPr>
-      <w:r>
-        <w:rPr>
-          <w:rStyle w:val="inline-codeChar"/>
-        </w:rPr>
-        <w:t>&lt;</w:t>
-      </w:r>
-      <w:proofErr w:type="spellStart"/>
-      <w:r>
-        <w:rPr>
-          <w:rStyle w:val="inline-codeChar"/>
-        </w:rPr>
-        <w:t>glm</w:t>
-      </w:r>
-      <w:proofErr w:type="spellEnd"/>
-      <w:r>
-        <w:rPr>
-          <w:rStyle w:val="inline-codeChar"/>
-        </w:rPr>
-        <w:t>/</w:t>
-      </w:r>
-      <w:proofErr w:type="spellStart"/>
-      <w:r>
-        <w:rPr>
-          <w:rStyle w:val="inline-codeChar"/>
-        </w:rPr>
-        <w:t>gtc</w:t>
-      </w:r>
-      <w:proofErr w:type="spellEnd"/>
-      <w:r>
-        <w:rPr>
-          <w:rStyle w:val="inline-codeChar"/>
-        </w:rPr>
-        <w:t>/reciprocal.hpp&gt;</w:t>
-      </w:r>
-      <w:r>
-        <w:rPr>
-          <w:rFonts w:ascii="Consolas" w:eastAsia="Consolas" w:hAnsi="Consolas" w:cs="Consolas"/>
-        </w:rPr>
-        <w:t xml:space="preserve"> </w:t>
-      </w:r>
-      <w:r>
-        <w:t>need to be included to use these functionalities.</w:t>
-      </w:r>
-    </w:p>
-    <w:p>
-      <w:pPr>
-        <w:pStyle w:val="HeadingB"/>
-      </w:pPr>
-      <w:bookmarkStart w:id="33" w:name="_Toc426232674"/>
-      <w:r>
-        <w:t>4.1</w:t>
-      </w:r>
-      <w:r>
-        <w:t>5</w:t>
-      </w:r>
-      <w:r>
-        <w:t xml:space="preserve">. </w:t>
-      </w:r>
-      <w:proofErr w:type="spellStart"/>
-      <w:r>
-        <w:t>GLM_GTC_round</w:t>
       </w:r>
       <w:bookmarkEnd w:id="33"/>
       <w:proofErr w:type="spellEnd"/>
@@ -18496,19 +18060,7 @@
         <w:pStyle w:val="Paragraph"/>
       </w:pPr>
       <w:r>
-        <w:t xml:space="preserve">Rounding operation on power of two </w:t>
-      </w:r>
-      <w:r>
-        <w:t>a</w:t>
-      </w:r>
-      <w:r>
-        <w:t>nd multiple</w:t>
-      </w:r>
-      <w:r>
-        <w:t xml:space="preserve"> values</w:t>
-      </w:r>
-      <w:r>
-        <w:t>.</w:t>
+        <w:t>Provide hyperbolic functions: secant, cosecant, cotangent, etc.</w:t>
       </w:r>
     </w:p>
     <w:p>
@@ -18547,19 +18099,7 @@
         <w:rPr>
           <w:rStyle w:val="inline-codeChar"/>
         </w:rPr>
-        <w:t>/</w:t>
-      </w:r>
-      <w:r>
-        <w:rPr>
-          <w:rStyle w:val="inline-codeChar"/>
-        </w:rPr>
-        <w:t>round</w:t>
-      </w:r>
-      <w:r>
-        <w:rPr>
-          <w:rStyle w:val="inline-codeChar"/>
-        </w:rPr>
-        <w:t>.hpp&gt;</w:t>
+        <w:t>/reciprocal.hpp&gt;</w:t>
       </w:r>
       <w:r>
         <w:rPr>
@@ -18575,22 +18115,19 @@
       <w:pPr>
         <w:pStyle w:val="HeadingB"/>
       </w:pPr>
-      <w:bookmarkStart w:id="34" w:name="_Toc426232675"/>
-      <w:r>
-        <w:t>4</w:t>
-      </w:r>
-      <w:r>
-        <w:t>.1</w:t>
-      </w:r>
-      <w:r>
-        <w:t>6</w:t>
+      <w:bookmarkStart w:id="34" w:name="_Toc426232674"/>
+      <w:r>
+        <w:t>4.1</w:t>
+      </w:r>
+      <w:r>
+        <w:t>5</w:t>
       </w:r>
       <w:r>
         <w:t xml:space="preserve">. </w:t>
       </w:r>
       <w:proofErr w:type="spellStart"/>
       <w:r>
-        <w:t>GLM_GTC_type_precision</w:t>
+        <w:t>GLM_GTC_round</w:t>
       </w:r>
       <w:bookmarkEnd w:id="34"/>
       <w:proofErr w:type="spellEnd"/>
@@ -18600,6 +18137,110 @@
         <w:pStyle w:val="Paragraph"/>
       </w:pPr>
       <w:r>
+        <w:t xml:space="preserve">Rounding operation on power of two </w:t>
+      </w:r>
+      <w:r>
+        <w:t>a</w:t>
+      </w:r>
+      <w:r>
+        <w:t>nd multiple</w:t>
+      </w:r>
+      <w:r>
+        <w:t xml:space="preserve"> values</w:t>
+      </w:r>
+      <w:r>
+        <w:t>.</w:t>
+      </w:r>
+    </w:p>
+    <w:p>
+      <w:pPr>
+        <w:pStyle w:val="Paragraph"/>
+      </w:pPr>
+      <w:r>
+        <w:rPr>
+          <w:rStyle w:val="inline-codeChar"/>
+        </w:rPr>
+        <w:t>&lt;</w:t>
+      </w:r>
+      <w:proofErr w:type="spellStart"/>
+      <w:r>
+        <w:rPr>
+          <w:rStyle w:val="inline-codeChar"/>
+        </w:rPr>
+        <w:t>glm</w:t>
+      </w:r>
+      <w:proofErr w:type="spellEnd"/>
+      <w:r>
+        <w:rPr>
+          <w:rStyle w:val="inline-codeChar"/>
+        </w:rPr>
+        <w:t>/</w:t>
+      </w:r>
+      <w:proofErr w:type="spellStart"/>
+      <w:r>
+        <w:rPr>
+          <w:rStyle w:val="inline-codeChar"/>
+        </w:rPr>
+        <w:t>gtc</w:t>
+      </w:r>
+      <w:proofErr w:type="spellEnd"/>
+      <w:r>
+        <w:rPr>
+          <w:rStyle w:val="inline-codeChar"/>
+        </w:rPr>
+        <w:t>/</w:t>
+      </w:r>
+      <w:r>
+        <w:rPr>
+          <w:rStyle w:val="inline-codeChar"/>
+        </w:rPr>
+        <w:t>round</w:t>
+      </w:r>
+      <w:r>
+        <w:rPr>
+          <w:rStyle w:val="inline-codeChar"/>
+        </w:rPr>
+        <w:t>.hpp&gt;</w:t>
+      </w:r>
+      <w:r>
+        <w:rPr>
+          <w:rFonts w:ascii="Consolas" w:eastAsia="Consolas" w:hAnsi="Consolas" w:cs="Consolas"/>
+        </w:rPr>
+        <w:t xml:space="preserve"> </w:t>
+      </w:r>
+      <w:r>
+        <w:t>need to be included to use these functionalities.</w:t>
+      </w:r>
+    </w:p>
+    <w:p>
+      <w:pPr>
+        <w:pStyle w:val="HeadingB"/>
+      </w:pPr>
+      <w:bookmarkStart w:id="35" w:name="_Toc426232675"/>
+      <w:r>
+        <w:t>4</w:t>
+      </w:r>
+      <w:r>
+        <w:t>.1</w:t>
+      </w:r>
+      <w:r>
+        <w:t>6</w:t>
+      </w:r>
+      <w:r>
+        <w:t xml:space="preserve">. </w:t>
+      </w:r>
+      <w:proofErr w:type="spellStart"/>
+      <w:r>
+        <w:t>GLM_GTC_type_precision</w:t>
+      </w:r>
+      <w:bookmarkEnd w:id="35"/>
+      <w:proofErr w:type="spellEnd"/>
+    </w:p>
+    <w:p>
+      <w:pPr>
+        <w:pStyle w:val="Paragraph"/>
+      </w:pPr>
+      <w:r>
         <w:t>Add v</w:t>
       </w:r>
       <w:r>
@@ -20038,7 +19679,7 @@
       <w:pPr>
         <w:pStyle w:val="HeadingB"/>
       </w:pPr>
-      <w:bookmarkStart w:id="35" w:name="_Toc426232676"/>
+      <w:bookmarkStart w:id="36" w:name="_Toc426232676"/>
       <w:r>
         <w:lastRenderedPageBreak/>
         <w:t>4</w:t>
@@ -20056,7 +19697,7 @@
       <w:r>
         <w:t>GLM_GTC_type_ptr</w:t>
       </w:r>
-      <w:bookmarkEnd w:id="35"/>
+      <w:bookmarkEnd w:id="36"/>
       <w:proofErr w:type="spellEnd"/>
     </w:p>
     <w:p>
@@ -20650,7 +20291,7 @@
       <w:pPr>
         <w:pStyle w:val="HeadingB"/>
       </w:pPr>
-      <w:bookmarkStart w:id="36" w:name="_Toc426232677"/>
+      <w:bookmarkStart w:id="37" w:name="_Toc426232677"/>
       <w:r>
         <w:t>4</w:t>
       </w:r>
@@ -20667,7 +20308,7 @@
       <w:r>
         <w:t>GLM_GTC_ulp</w:t>
       </w:r>
-      <w:bookmarkEnd w:id="36"/>
+      <w:bookmarkEnd w:id="37"/>
       <w:proofErr w:type="spellEnd"/>
     </w:p>
     <w:p>
@@ -20750,7 +20391,7 @@
       <w:pPr>
         <w:pStyle w:val="HeadingB"/>
       </w:pPr>
-      <w:bookmarkStart w:id="37" w:name="_Toc426232678"/>
+      <w:bookmarkStart w:id="38" w:name="_Toc426232678"/>
       <w:r>
         <w:t>4.1</w:t>
       </w:r>
@@ -20760,7 +20401,7 @@
       <w:r>
         <w:t>. GLM_GTC_vec1</w:t>
       </w:r>
-      <w:bookmarkEnd w:id="37"/>
+      <w:bookmarkEnd w:id="38"/>
     </w:p>
     <w:p>
       <w:pPr>
@@ -20855,7 +20496,7 @@
       <w:pPr>
         <w:pStyle w:val="HeadingA"/>
       </w:pPr>
-      <w:bookmarkStart w:id="38" w:name="_Toc426232679"/>
+      <w:bookmarkStart w:id="39" w:name="_Toc426232679"/>
       <w:r>
         <w:lastRenderedPageBreak/>
         <w:t>5</w:t>
@@ -20863,13 +20504,13 @@
       <w:r>
         <w:t>. OpenGL interoperability</w:t>
       </w:r>
-      <w:bookmarkEnd w:id="38"/>
+      <w:bookmarkEnd w:id="39"/>
     </w:p>
     <w:p>
       <w:pPr>
         <w:pStyle w:val="HeadingB"/>
       </w:pPr>
-      <w:bookmarkStart w:id="39" w:name="_Toc426232680"/>
+      <w:bookmarkStart w:id="40" w:name="_Toc426232680"/>
       <w:r>
         <w:t>5</w:t>
       </w:r>
@@ -20882,7 +20523,7 @@
       <w:r>
         <w:t>. GLM replacements for deprecated OpenGL functions</w:t>
       </w:r>
-      <w:bookmarkEnd w:id="39"/>
+      <w:bookmarkEnd w:id="40"/>
       <w:r>
         <w:t xml:space="preserve"> </w:t>
       </w:r>
@@ -23912,7 +23553,7 @@
           <w:lang w:val="en-US"/>
         </w:rPr>
       </w:pPr>
-      <w:bookmarkStart w:id="40" w:name="_Toc426232681"/>
+      <w:bookmarkStart w:id="41" w:name="_Toc426232681"/>
       <w:r>
         <w:rPr>
           <w:lang w:val="en-US"/>
@@ -23937,7 +23578,7 @@
         </w:rPr>
         <w:t>GLU functions</w:t>
       </w:r>
-      <w:bookmarkEnd w:id="40"/>
+      <w:bookmarkEnd w:id="41"/>
     </w:p>
     <w:p>
       <w:pPr>
@@ -27521,7 +27162,7 @@
       <w:pPr>
         <w:pStyle w:val="HeadingA"/>
       </w:pPr>
-      <w:bookmarkStart w:id="41" w:name="_Toc426232682"/>
+      <w:bookmarkStart w:id="42" w:name="_Toc426232682"/>
       <w:r>
         <w:lastRenderedPageBreak/>
         <w:t>6</w:t>
@@ -27529,7 +27170,7 @@
       <w:r>
         <w:t>. Known issues</w:t>
       </w:r>
-      <w:bookmarkEnd w:id="41"/>
+      <w:bookmarkEnd w:id="42"/>
     </w:p>
     <w:p>
       <w:pPr>
@@ -27543,7 +27184,7 @@
       <w:pPr>
         <w:pStyle w:val="HeadingB"/>
       </w:pPr>
-      <w:bookmarkStart w:id="42" w:name="_Toc426232683"/>
+      <w:bookmarkStart w:id="43" w:name="_Toc426232683"/>
       <w:r>
         <w:t>6</w:t>
       </w:r>
@@ -27558,7 +27199,7 @@
       <w:r>
         <w:t xml:space="preserve"> function</w:t>
       </w:r>
-      <w:bookmarkEnd w:id="42"/>
+      <w:bookmarkEnd w:id="43"/>
     </w:p>
     <w:p>
       <w:pPr>
@@ -27587,7 +27228,7 @@
       <w:pPr>
         <w:pStyle w:val="HeadingB"/>
       </w:pPr>
-      <w:bookmarkStart w:id="43" w:name="_Toc426232684"/>
+      <w:bookmarkStart w:id="44" w:name="_Toc426232684"/>
       <w:r>
         <w:t>6.</w:t>
       </w:r>
@@ -27600,7 +27241,7 @@
       <w:r>
         <w:t>support</w:t>
       </w:r>
-      <w:bookmarkEnd w:id="43"/>
+      <w:bookmarkEnd w:id="44"/>
     </w:p>
     <w:p>
       <w:pPr>
@@ -28127,7 +27768,7 @@
       <w:pPr>
         <w:pStyle w:val="HeadingA"/>
       </w:pPr>
-      <w:bookmarkStart w:id="44" w:name="_Toc426232685"/>
+      <w:bookmarkStart w:id="45" w:name="_Toc426232685"/>
       <w:r>
         <w:lastRenderedPageBreak/>
         <w:t>7</w:t>
@@ -28135,20 +27776,20 @@
       <w:r>
         <w:t>. FAQ</w:t>
       </w:r>
-      <w:bookmarkEnd w:id="44"/>
+      <w:bookmarkEnd w:id="45"/>
     </w:p>
     <w:p>
       <w:pPr>
         <w:pStyle w:val="HeadingB"/>
       </w:pPr>
-      <w:bookmarkStart w:id="45" w:name="_Toc426232686"/>
+      <w:bookmarkStart w:id="46" w:name="_Toc426232686"/>
       <w:r>
         <w:t>7</w:t>
       </w:r>
       <w:r>
         <w:t>.1 Why GLM follows GLSL specification and conventions?</w:t>
       </w:r>
-      <w:bookmarkEnd w:id="45"/>
+      <w:bookmarkEnd w:id="46"/>
     </w:p>
     <w:p>
       <w:pPr>
@@ -28162,14 +27803,14 @@
       <w:pPr>
         <w:pStyle w:val="HeadingB"/>
       </w:pPr>
-      <w:bookmarkStart w:id="46" w:name="_Toc426232687"/>
+      <w:bookmarkStart w:id="47" w:name="_Toc426232687"/>
       <w:r>
         <w:t>7</w:t>
       </w:r>
       <w:r>
         <w:t>.2. Does GLM run GLSL program?</w:t>
       </w:r>
-      <w:bookmarkEnd w:id="46"/>
+      <w:bookmarkEnd w:id="47"/>
     </w:p>
     <w:p>
       <w:r>
@@ -28180,14 +27821,14 @@
       <w:pPr>
         <w:pStyle w:val="HeadingB"/>
       </w:pPr>
-      <w:bookmarkStart w:id="47" w:name="_Toc426232688"/>
+      <w:bookmarkStart w:id="48" w:name="_Toc426232688"/>
       <w:r>
         <w:t>7</w:t>
       </w:r>
       <w:r>
         <w:t>.3. Does a GLSL compiler build GLM codes?</w:t>
       </w:r>
-      <w:bookmarkEnd w:id="47"/>
+      <w:bookmarkEnd w:id="48"/>
     </w:p>
     <w:p>
       <w:r>
@@ -28201,14 +27842,14 @@
       <w:pPr>
         <w:pStyle w:val="HeadingB"/>
       </w:pPr>
-      <w:bookmarkStart w:id="48" w:name="_Toc426232689"/>
+      <w:bookmarkStart w:id="49" w:name="_Toc426232689"/>
       <w:r>
         <w:t>7</w:t>
       </w:r>
       <w:r>
         <w:t>.4. Should I use ‘GTX’ extensions?</w:t>
       </w:r>
-      <w:bookmarkEnd w:id="48"/>
+      <w:bookmarkEnd w:id="49"/>
     </w:p>
     <w:p>
       <w:r>
@@ -28219,14 +27860,14 @@
       <w:pPr>
         <w:pStyle w:val="HeadingB"/>
       </w:pPr>
-      <w:bookmarkStart w:id="49" w:name="_Toc426232690"/>
+      <w:bookmarkStart w:id="50" w:name="_Toc426232690"/>
       <w:r>
         <w:t>7</w:t>
       </w:r>
       <w:r>
         <w:t>.5. Where can I ask my questions?</w:t>
       </w:r>
-      <w:bookmarkEnd w:id="49"/>
+      <w:bookmarkEnd w:id="50"/>
     </w:p>
     <w:p>
       <w:pPr>
@@ -28270,14 +27911,14 @@
       <w:pPr>
         <w:pStyle w:val="HeadingB"/>
       </w:pPr>
-      <w:bookmarkStart w:id="50" w:name="_Toc426232691"/>
+      <w:bookmarkStart w:id="51" w:name="_Toc426232691"/>
       <w:r>
         <w:t>7</w:t>
       </w:r>
       <w:r>
         <w:t>.6. Where can I find the documentation of extensions?</w:t>
       </w:r>
-      <w:bookmarkEnd w:id="50"/>
+      <w:bookmarkEnd w:id="51"/>
     </w:p>
     <w:p>
       <w:r>
@@ -28307,7 +27948,7 @@
       <w:pPr>
         <w:pStyle w:val="HeadingB"/>
       </w:pPr>
-      <w:bookmarkStart w:id="51" w:name="_Toc426232692"/>
+      <w:bookmarkStart w:id="52" w:name="_Toc426232692"/>
       <w:r>
         <w:t>7</w:t>
       </w:r>
@@ -28322,7 +27963,7 @@
       <w:r>
         <w:t>;’?</w:t>
       </w:r>
-      <w:bookmarkEnd w:id="51"/>
+      <w:bookmarkEnd w:id="52"/>
     </w:p>
     <w:p>
       <w:r>
@@ -28382,14 +28023,14 @@
       <w:pPr>
         <w:pStyle w:val="HeadingB"/>
       </w:pPr>
-      <w:bookmarkStart w:id="52" w:name="_Toc426232693"/>
+      <w:bookmarkStart w:id="53" w:name="_Toc426232693"/>
       <w:r>
         <w:t>7</w:t>
       </w:r>
       <w:r>
         <w:t>.8. Is GLM fast?</w:t>
       </w:r>
-      <w:bookmarkEnd w:id="52"/>
+      <w:bookmarkEnd w:id="53"/>
     </w:p>
     <w:p>
       <w:r>
@@ -28401,14 +28042,14 @@
       <w:pPr>
         <w:pStyle w:val="HeadingB"/>
       </w:pPr>
-      <w:bookmarkStart w:id="53" w:name="_Toc426232694"/>
+      <w:bookmarkStart w:id="54" w:name="_Toc426232694"/>
       <w:r>
         <w:t>7</w:t>
       </w:r>
       <w:r>
         <w:t>.9. When I build with Visual C++ with /W4 warning level, I have warnings...</w:t>
       </w:r>
-      <w:bookmarkEnd w:id="53"/>
+      <w:bookmarkEnd w:id="54"/>
     </w:p>
     <w:p>
       <w:r>
@@ -28433,11 +28074,11 @@
       <w:pPr>
         <w:pStyle w:val="HeadingB"/>
       </w:pPr>
-      <w:bookmarkStart w:id="54" w:name="_Toc426232695"/>
+      <w:bookmarkStart w:id="55" w:name="_Toc426232695"/>
       <w:r>
         <w:t>7.10. Why some GLM functions can crash because of division by zero?</w:t>
       </w:r>
-      <w:bookmarkEnd w:id="54"/>
+      <w:bookmarkEnd w:id="55"/>
     </w:p>
     <w:p>
       <w:r>
@@ -28468,7 +28109,7 @@
       <w:pPr>
         <w:pStyle w:val="HeadingB"/>
       </w:pPr>
-      <w:bookmarkStart w:id="55" w:name="_Toc426232696"/>
+      <w:bookmarkStart w:id="56" w:name="_Toc426232696"/>
       <w:r>
         <w:t xml:space="preserve">7.11. What unit for angles is used in GLM? </w:t>
       </w:r>
@@ -28480,7 +28121,7 @@
       <w:r>
         <w:t xml:space="preserve"> can crash because of division by zero?</w:t>
       </w:r>
-      <w:bookmarkEnd w:id="55"/>
+      <w:bookmarkEnd w:id="56"/>
     </w:p>
     <w:p>
       <w:r>
@@ -28521,7 +28162,7 @@
       <w:pPr>
         <w:pStyle w:val="HeadingA"/>
       </w:pPr>
-      <w:bookmarkStart w:id="56" w:name="_Toc426232697"/>
+      <w:bookmarkStart w:id="57" w:name="_Toc426232697"/>
       <w:r>
         <w:lastRenderedPageBreak/>
         <w:t>8</w:t>
@@ -28529,7 +28170,7 @@
       <w:r>
         <w:t>. Code samples</w:t>
       </w:r>
-      <w:bookmarkEnd w:id="56"/>
+      <w:bookmarkEnd w:id="57"/>
     </w:p>
     <w:p>
       <w:pPr>
@@ -28543,14 +28184,14 @@
       <w:pPr>
         <w:pStyle w:val="HeadingB"/>
       </w:pPr>
-      <w:bookmarkStart w:id="57" w:name="_Toc426232698"/>
+      <w:bookmarkStart w:id="58" w:name="_Toc426232698"/>
       <w:r>
         <w:t>8</w:t>
       </w:r>
       <w:r>
         <w:t>.1. Compute a triangle normal</w:t>
       </w:r>
-      <w:bookmarkEnd w:id="57"/>
+      <w:bookmarkEnd w:id="58"/>
     </w:p>
     <w:tbl>
       <w:tblPr>
@@ -29179,7 +28820,7 @@
           <w:lang w:val="fr-FR"/>
         </w:rPr>
       </w:pPr>
-      <w:bookmarkStart w:id="58" w:name="_Toc426232699"/>
+      <w:bookmarkStart w:id="59" w:name="_Toc426232699"/>
       <w:r>
         <w:rPr>
           <w:lang w:val="fr-FR"/>
@@ -29199,7 +28840,7 @@
         </w:rPr>
         <w:t>transform</w:t>
       </w:r>
-      <w:bookmarkEnd w:id="58"/>
+      <w:bookmarkEnd w:id="59"/>
       <w:proofErr w:type="spellEnd"/>
     </w:p>
     <w:tbl>
@@ -30103,7 +29744,7 @@
       <w:pPr>
         <w:pStyle w:val="HeadingB"/>
       </w:pPr>
-      <w:bookmarkStart w:id="59" w:name="_Toc426232700"/>
+      <w:bookmarkStart w:id="60" w:name="_Toc426232700"/>
       <w:r>
         <w:lastRenderedPageBreak/>
         <w:t>8</w:t>
@@ -30111,7 +29752,7 @@
       <w:r>
         <w:t>.3. Vector types</w:t>
       </w:r>
-      <w:bookmarkEnd w:id="59"/>
+      <w:bookmarkEnd w:id="60"/>
     </w:p>
     <w:tbl>
       <w:tblPr>
@@ -31419,14 +31060,14 @@
       <w:pPr>
         <w:pStyle w:val="HeadingB"/>
       </w:pPr>
-      <w:bookmarkStart w:id="60" w:name="_Toc426232701"/>
+      <w:bookmarkStart w:id="61" w:name="_Toc426232701"/>
       <w:r>
         <w:t>8</w:t>
       </w:r>
       <w:r>
         <w:t>.4. Lighting</w:t>
       </w:r>
-      <w:bookmarkEnd w:id="60"/>
+      <w:bookmarkEnd w:id="61"/>
     </w:p>
     <w:tbl>
       <w:tblPr>
@@ -32322,7 +31963,7 @@
       <w:pPr>
         <w:pStyle w:val="HeadingA"/>
       </w:pPr>
-      <w:bookmarkStart w:id="61" w:name="_Toc426232702"/>
+      <w:bookmarkStart w:id="62" w:name="_Toc426232702"/>
       <w:r>
         <w:lastRenderedPageBreak/>
         <w:t>9</w:t>
@@ -32330,20 +31971,20 @@
       <w:r>
         <w:t>. References</w:t>
       </w:r>
-      <w:bookmarkEnd w:id="61"/>
+      <w:bookmarkEnd w:id="62"/>
     </w:p>
     <w:p>
       <w:pPr>
         <w:pStyle w:val="HeadingB"/>
       </w:pPr>
-      <w:bookmarkStart w:id="62" w:name="_Toc426232703"/>
+      <w:bookmarkStart w:id="63" w:name="_Toc426232703"/>
       <w:r>
         <w:t>9</w:t>
       </w:r>
       <w:r>
         <w:t>.1. GLM development</w:t>
       </w:r>
-      <w:bookmarkEnd w:id="62"/>
+      <w:bookmarkEnd w:id="63"/>
       <w:r>
         <w:fldChar w:fldCharType="begin"/>
       </w:r>
@@ -32489,14 +32130,14 @@
       <w:pPr>
         <w:pStyle w:val="HeadingB"/>
       </w:pPr>
-      <w:bookmarkStart w:id="63" w:name="_Toc426232704"/>
+      <w:bookmarkStart w:id="64" w:name="_Toc426232704"/>
       <w:r>
         <w:t>9</w:t>
       </w:r>
       <w:r>
         <w:t>.2. OpenGL specifications</w:t>
       </w:r>
-      <w:bookmarkEnd w:id="63"/>
+      <w:bookmarkEnd w:id="64"/>
     </w:p>
     <w:p>
       <w:pPr>
@@ -32587,14 +32228,14 @@
       <w:pPr>
         <w:pStyle w:val="HeadingB"/>
       </w:pPr>
-      <w:bookmarkStart w:id="64" w:name="_Toc426232705"/>
+      <w:bookmarkStart w:id="65" w:name="_Toc426232705"/>
       <w:r>
         <w:t>9</w:t>
       </w:r>
       <w:r>
         <w:t>.3. External links</w:t>
       </w:r>
-      <w:bookmarkEnd w:id="64"/>
+      <w:bookmarkEnd w:id="65"/>
     </w:p>
     <w:p>
       <w:pPr>
@@ -32619,14 +32260,14 @@
           <w:rStyle w:val="Strong"/>
         </w:rPr>
       </w:pPr>
-      <w:bookmarkStart w:id="65" w:name="_Toc426232706"/>
+      <w:bookmarkStart w:id="66" w:name="_Toc426232706"/>
       <w:r>
         <w:t>9</w:t>
       </w:r>
       <w:r>
         <w:t>.4. Projects using GLM</w:t>
       </w:r>
-      <w:bookmarkEnd w:id="65"/>
+      <w:bookmarkEnd w:id="66"/>
       <w:r>
         <w:t xml:space="preserve"> </w:t>
       </w:r>
@@ -32662,12 +32303,7 @@
       </w:r>
       <w:proofErr w:type="spellStart"/>
       <w:r>
-        <w:t>centim</w:t>
-      </w:r>
-      <w:bookmarkStart w:id="66" w:name="_GoBack"/>
-      <w:bookmarkEnd w:id="66"/>
-      <w:r>
-        <w:t>eter</w:t>
+        <w:t>centimeter</w:t>
       </w:r>
       <w:proofErr w:type="spellEnd"/>
       <w:r>
@@ -33214,7 +32850,10 @@
         <w:pStyle w:val="HeadingC"/>
       </w:pPr>
       <w:r>
-        <w:lastRenderedPageBreak/>
+        <w:rPr>
+          <w:noProof/>
+          <w:lang w:val="fr-FR" w:eastAsia="fr-FR"/>
+        </w:rPr>
         <w:drawing>
           <wp:anchor distT="0" distB="0" distL="114300" distR="114300" simplePos="0" relativeHeight="251666432" behindDoc="1" locked="0" layoutInCell="1" allowOverlap="1" wp14:anchorId="0C9BBFD0" wp14:editId="5661CA38">
             <wp:simplePos x="0" y="0"/>
@@ -36680,7 +36319,7 @@
 </file>
 
 <file path=customXml/itemProps1.xml><?xml version="1.0" encoding="utf-8"?>
-<ds:datastoreItem xmlns:ds="http://schemas.openxmlformats.org/officeDocument/2006/customXml" ds:itemID="{A253BC5E-4FD0-4685-ABE2-0803915185E2}">
+<ds:datastoreItem xmlns:ds="http://schemas.openxmlformats.org/officeDocument/2006/customXml" ds:itemID="{9D77FD52-CBF5-4628-A253-3CB398D154A4}">
   <ds:schemaRefs>
     <ds:schemaRef ds:uri="http://schemas.openxmlformats.org/officeDocument/2006/bibliography"/>
   </ds:schemaRefs>

</xml_diff>